<commit_message>
finish software development plan ver 1.0
</commit_message>
<xml_diff>
--- a/documents/Group06_Software_development_plan.docx
+++ b/documents/Group06_Software_development_plan.docx
@@ -16,11 +16,21 @@
         <w:pStyle w:val="Title"/>
         <w:jc w:val="right"/>
       </w:pPr>
-      <w:fldSimple w:instr=" TITLE  \* MERGEFORMAT ">
-        <w:r>
-          <w:t>Software Development Plan (Small Project)</w:t>
-        </w:r>
-      </w:fldSimple>
+      <w:r>
+        <w:fldChar w:fldCharType="begin"/>
+      </w:r>
+      <w:r>
+        <w:instrText xml:space="preserve"> TITLE  \* MERGEFORMAT </w:instrText>
+      </w:r>
+      <w:r>
+        <w:fldChar w:fldCharType="separate"/>
+      </w:r>
+      <w:r>
+        <w:t>Software Development Plan (Small Project)</w:t>
+      </w:r>
+      <w:r>
+        <w:fldChar w:fldCharType="end"/>
+      </w:r>
     </w:p>
     <w:p>
       <w:pPr>
@@ -45,33 +55,11 @@
         </w:rPr>
       </w:pPr>
     </w:p>
-    <w:p/>
-    <w:p>
-      <w:pPr>
-        <w:pStyle w:val="InfoBlue"/>
-      </w:pPr>
-      <w:r>
-        <w:t>[Note: The following template is provided for use with the Rational Unified Process. Text enclosed in square brackets and displayed in blue italics (style=InfoBlue) is included to provide guidance to the author and should be deleted before publishing the document. A paragraph entered following this style will automatically be set to normal (style=Body Text).]</w:t>
-      </w:r>
-    </w:p>
-    <w:p>
-      <w:pPr>
-        <w:pStyle w:val="InfoBlue"/>
-      </w:pPr>
-      <w:r>
-        <w:t xml:space="preserve">[To customize automatic fields in Microsoft Word (which display a gray background when selected), select File&gt;Properties and replace the Title, Subject and Company fields with the appropriate information for this document. After closing the dialog, automatic fields may be updated throughout the document by selecting Edit&gt;Select All (or Ctrl-A) and pressing F9, or simply click on the field and press F9. This must be done separately for Headers and Footers. Alt-F9 will toggle between displaying the field names and the field contents. See Word help for more information on working with fields.] </w:t>
-      </w:r>
-    </w:p>
-    <w:p>
-      <w:pPr>
-        <w:pStyle w:val="BodyText"/>
-      </w:pPr>
-    </w:p>
     <w:p>
       <w:pPr>
         <w:sectPr>
-          <w:headerReference w:type="default" r:id="rId7"/>
-          <w:footerReference w:type="even" r:id="rId8"/>
+          <w:headerReference w:type="default" r:id="rId8"/>
+          <w:footerReference w:type="even" r:id="rId9"/>
           <w:pgSz w:w="12240" w:h="15840" w:code="1"/>
           <w:pgMar w:top="1440" w:right="1440" w:bottom="1440" w:left="1440" w:header="720" w:footer="720" w:gutter="0"/>
           <w:cols w:space="720"/>
@@ -2495,11 +2483,22 @@
       <w:r>
         <w:br w:type="page"/>
       </w:r>
-      <w:fldSimple w:instr=" TITLE  \* MERGEFORMAT ">
-        <w:r>
-          <w:t>Software Development Plan (Small Project)</w:t>
-        </w:r>
-      </w:fldSimple>
+      <w:r>
+        <w:lastRenderedPageBreak/>
+        <w:fldChar w:fldCharType="begin"/>
+      </w:r>
+      <w:r>
+        <w:instrText xml:space="preserve"> TITLE  \* MERGEFORMAT </w:instrText>
+      </w:r>
+      <w:r>
+        <w:fldChar w:fldCharType="separate"/>
+      </w:r>
+      <w:r>
+        <w:t>Software Development Plan (Small Project)</w:t>
+      </w:r>
+      <w:r>
+        <w:fldChar w:fldCharType="end"/>
+      </w:r>
     </w:p>
     <w:p>
       <w:pPr>
@@ -2916,10 +2915,226 @@
     </w:p>
     <w:p>
       <w:pPr>
-        <w:pStyle w:val="InfoBlue"/>
-      </w:pPr>
-      <w:r>
-        <w:t>[Describe the organizational structure of the project team, including management and other review authorities.]</w:t>
+        <w:pStyle w:val="BodyText"/>
+      </w:pPr>
+      <w:r>
+        <w:rPr>
+          <w:noProof/>
+        </w:rPr>
+        <w:pict w14:anchorId="55449531">
+          <v:group id="_x0000_s1051" style="position:absolute;left:0;text-align:left;margin-left:109.2pt;margin-top:59.6pt;width:310.8pt;height:9.6pt;z-index:2" coordorigin="3624,5648" coordsize="6216,192">
+            <v:shapetype id="_x0000_t32" coordsize="21600,21600" o:spt="32" o:oned="t" path="m,l21600,21600e" filled="f">
+              <v:path arrowok="t" fillok="f" o:connecttype="none"/>
+              <o:lock v:ext="edit" shapetype="t"/>
+            </v:shapetype>
+            <v:shape id="_x0000_s1038" type="#_x0000_t32" style="position:absolute;left:3624;top:5648;width:6216;height:0" o:connectortype="straight" strokeweight="1pt"/>
+            <v:shape id="_x0000_s1047" type="#_x0000_t32" style="position:absolute;left:3624;top:5648;width:0;height:180" o:connectortype="straight" strokeweight="1.5pt"/>
+            <v:shape id="_x0000_s1048" type="#_x0000_t32" style="position:absolute;left:5376;top:5660;width:0;height:180" o:connectortype="straight" strokeweight="1.5pt"/>
+            <v:shape id="_x0000_s1049" type="#_x0000_t32" style="position:absolute;left:7992;top:5660;width:0;height:180" o:connectortype="straight" strokeweight="1.5pt"/>
+            <v:shape id="_x0000_s1050" type="#_x0000_t32" style="position:absolute;left:9828;top:5648;width:0;height:180" o:connectortype="straight" strokeweight="1.5pt"/>
+          </v:group>
+        </w:pict>
+      </w:r>
+      <w:r>
+        <w:rPr>
+          <w:noProof/>
+        </w:rPr>
+      </w:r>
+      <w:r>
+        <w:pict w14:anchorId="37FDED1E">
+          <v:group id="_x0000_s1037" style="width:474pt;height:117.6pt;mso-position-horizontal-relative:char;mso-position-vertical-relative:line" coordorigin="1956,4944" coordsize="9480,2352">
+            <v:group id="_x0000_s1035" style="position:absolute;left:1956;top:4944;width:9480;height:2352" coordorigin="2004,3564" coordsize="9480,2352">
+              <v:shapetype id="_x0000_t202" coordsize="21600,21600" o:spt="202" path="m,l,21600r21600,l21600,xe">
+                <v:stroke joinstyle="miter"/>
+                <v:path gradientshapeok="t" o:connecttype="rect"/>
+              </v:shapetype>
+              <v:shape id="_x0000_s1027" type="#_x0000_t202" style="position:absolute;left:4872;top:3564;width:2688;height:984">
+                <v:textbox style="mso-next-textbox:#_x0000_s1027">
+                  <w:txbxContent>
+                    <w:p>
+                      <w:pPr>
+                        <w:jc w:val="center"/>
+                        <w:rPr>
+                          <w:b/>
+                          <w:bCs/>
+                        </w:rPr>
+                      </w:pPr>
+                      <w:r>
+                        <w:rPr>
+                          <w:b/>
+                          <w:bCs/>
+                        </w:rPr>
+                        <w:t>Huỳnh Nhật Nam</w:t>
+                      </w:r>
+                    </w:p>
+                    <w:p>
+                      <w:pPr>
+                        <w:jc w:val="center"/>
+                      </w:pPr>
+                      <w:r>
+                        <w:t>Team leader/Project manager</w:t>
+                      </w:r>
+                    </w:p>
+                    <w:p>
+                      <w:pPr>
+                        <w:jc w:val="center"/>
+                      </w:pPr>
+                      <w:r>
+                        <w:t>Implementer</w:t>
+                      </w:r>
+                    </w:p>
+                  </w:txbxContent>
+                </v:textbox>
+              </v:shape>
+              <v:shape id="_x0000_s1028" type="#_x0000_t202" style="position:absolute;left:2004;top:4932;width:2088;height:984">
+                <v:textbox style="mso-next-textbox:#_x0000_s1028">
+                  <w:txbxContent>
+                    <w:p>
+                      <w:pPr>
+                        <w:jc w:val="center"/>
+                        <w:rPr>
+                          <w:b/>
+                          <w:bCs/>
+                        </w:rPr>
+                      </w:pPr>
+                      <w:r>
+                        <w:rPr>
+                          <w:b/>
+                          <w:bCs/>
+                        </w:rPr>
+                        <w:t>Nguyễn Phúc Thịnh</w:t>
+                      </w:r>
+                    </w:p>
+                    <w:p>
+                      <w:pPr>
+                        <w:jc w:val="center"/>
+                      </w:pPr>
+                      <w:r>
+                        <w:t>Business Analyst</w:t>
+                      </w:r>
+                    </w:p>
+                    <w:p>
+                      <w:pPr>
+                        <w:jc w:val="center"/>
+                      </w:pPr>
+                      <w:r>
+                        <w:t>Implementer</w:t>
+                      </w:r>
+                    </w:p>
+                  </w:txbxContent>
+                </v:textbox>
+              </v:shape>
+              <v:shape id="_x0000_s1029" type="#_x0000_t202" style="position:absolute;left:4320;top:4920;width:1884;height:948">
+                <v:textbox style="mso-next-textbox:#_x0000_s1029">
+                  <w:txbxContent>
+                    <w:p>
+                      <w:pPr>
+                        <w:jc w:val="center"/>
+                        <w:rPr>
+                          <w:b/>
+                          <w:bCs/>
+                        </w:rPr>
+                      </w:pPr>
+                      <w:r>
+                        <w:rPr>
+                          <w:b/>
+                          <w:bCs/>
+                        </w:rPr>
+                        <w:t>Phạm Vũ Duy</w:t>
+                      </w:r>
+                    </w:p>
+                    <w:p>
+                      <w:pPr>
+                        <w:jc w:val="center"/>
+                      </w:pPr>
+                      <w:r>
+                        <w:t>Designer</w:t>
+                      </w:r>
+                    </w:p>
+                    <w:p>
+                      <w:pPr>
+                        <w:jc w:val="center"/>
+                      </w:pPr>
+                      <w:r>
+                        <w:t>Implementer</w:t>
+                      </w:r>
+                    </w:p>
+                  </w:txbxContent>
+                </v:textbox>
+              </v:shape>
+              <v:shape id="_x0000_s1030" type="#_x0000_t202" style="position:absolute;left:6312;top:4932;width:2544;height:756">
+                <v:textbox style="mso-next-textbox:#_x0000_s1030">
+                  <w:txbxContent>
+                    <w:p>
+                      <w:pPr>
+                        <w:jc w:val="center"/>
+                        <w:rPr>
+                          <w:b/>
+                          <w:bCs/>
+                        </w:rPr>
+                      </w:pPr>
+                      <w:r>
+                        <w:rPr>
+                          <w:b/>
+                          <w:bCs/>
+                        </w:rPr>
+                        <w:t>Hồ Nguyễn Huy Hoàng</w:t>
+                      </w:r>
+                    </w:p>
+                    <w:p>
+                      <w:pPr>
+                        <w:jc w:val="center"/>
+                      </w:pPr>
+                      <w:r>
+                        <w:t>Implementer</w:t>
+                      </w:r>
+                    </w:p>
+                  </w:txbxContent>
+                </v:textbox>
+              </v:shape>
+              <v:shape id="_x0000_s1031" type="#_x0000_t202" style="position:absolute;left:9036;top:4920;width:2448;height:984">
+                <v:textbox style="mso-next-textbox:#_x0000_s1031">
+                  <w:txbxContent>
+                    <w:p>
+                      <w:pPr>
+                        <w:jc w:val="center"/>
+                        <w:rPr>
+                          <w:b/>
+                          <w:bCs/>
+                        </w:rPr>
+                      </w:pPr>
+                      <w:r>
+                        <w:rPr>
+                          <w:b/>
+                          <w:bCs/>
+                        </w:rPr>
+                        <w:t>Mai Đăng Khánh</w:t>
+                      </w:r>
+                    </w:p>
+                    <w:p>
+                      <w:pPr>
+                        <w:jc w:val="center"/>
+                      </w:pPr>
+                      <w:r>
+                        <w:t>Tester</w:t>
+                      </w:r>
+                    </w:p>
+                    <w:p>
+                      <w:pPr>
+                        <w:jc w:val="center"/>
+                      </w:pPr>
+                      <w:r>
+                        <w:t>Implementer</w:t>
+                      </w:r>
+                    </w:p>
+                  </w:txbxContent>
+                </v:textbox>
+              </v:shape>
+            </v:group>
+            <v:shape id="_x0000_s1036" type="#_x0000_t32" style="position:absolute;left:6180;top:5928;width:0;height:192" o:connectortype="straight" strokeweight="1.5pt"/>
+            <w10:anchorlock/>
+          </v:group>
+        </w:pict>
       </w:r>
     </w:p>
     <w:p>
@@ -3320,6 +3535,7 @@
       <w:bookmarkStart w:id="25" w:name="_Toc524312841"/>
       <w:bookmarkStart w:id="26" w:name="_Toc307271022"/>
       <w:r>
+        <w:lastRenderedPageBreak/>
         <w:t>Management Process</w:t>
       </w:r>
       <w:bookmarkEnd w:id="25"/>
@@ -3520,7 +3736,6 @@
       <w:bookmarkStart w:id="29" w:name="_Toc524312843"/>
       <w:bookmarkStart w:id="30" w:name="_Toc307271024"/>
       <w:r>
-        <w:lastRenderedPageBreak/>
         <w:t>Project Plan</w:t>
       </w:r>
       <w:bookmarkEnd w:id="29"/>
@@ -5193,6 +5408,7 @@
                 <w:iCs w:val="0"/>
                 <w:color w:val="auto"/>
               </w:rPr>
+              <w:lastRenderedPageBreak/>
               <w:t>- Final submission</w:t>
             </w:r>
           </w:p>
@@ -5354,7 +5570,6 @@
       <w:bookmarkStart w:id="38" w:name="_Toc524312847"/>
       <w:bookmarkStart w:id="39" w:name="_Toc307271028"/>
       <w:r>
-        <w:lastRenderedPageBreak/>
         <w:t>Project Schedule</w:t>
       </w:r>
       <w:bookmarkEnd w:id="38"/>
@@ -5417,16 +5632,17 @@
         <w:tblLook w:val="04A0" w:firstRow="1" w:lastRow="0" w:firstColumn="1" w:lastColumn="0" w:noHBand="0" w:noVBand="1"/>
       </w:tblPr>
       <w:tblGrid>
-        <w:gridCol w:w="1723"/>
+        <w:gridCol w:w="1278"/>
         <w:gridCol w:w="1083"/>
-        <w:gridCol w:w="3152"/>
-        <w:gridCol w:w="1440"/>
-        <w:gridCol w:w="1458"/>
+        <w:gridCol w:w="2427"/>
+        <w:gridCol w:w="1326"/>
+        <w:gridCol w:w="1321"/>
+        <w:gridCol w:w="1421"/>
       </w:tblGrid>
       <w:tr>
         <w:tc>
           <w:tcPr>
-            <w:tcW w:w="1723" w:type="dxa"/>
+            <w:tcW w:w="1278" w:type="dxa"/>
             <w:shd w:val="clear" w:color="auto" w:fill="auto"/>
           </w:tcPr>
           <w:p>
@@ -5478,9 +5694,19 @@
                 <w:iCs w:val="0"/>
                 <w:color w:val="auto"/>
               </w:rPr>
-              <w:t>Interation</w:t>
-            </w:r>
-            <w:r>
+              <w:t>Interation No.</w:t>
+            </w:r>
+          </w:p>
+        </w:tc>
+        <w:tc>
+          <w:tcPr>
+            <w:tcW w:w="2427" w:type="dxa"/>
+            <w:shd w:val="clear" w:color="auto" w:fill="auto"/>
+          </w:tcPr>
+          <w:p>
+            <w:pPr>
+              <w:pStyle w:val="infoblue0"/>
+              <w:ind w:left="0"/>
               <w:rPr>
                 <w:b/>
                 <w:bCs/>
@@ -5488,19 +5714,8 @@
                 <w:iCs w:val="0"/>
                 <w:color w:val="auto"/>
               </w:rPr>
-              <w:t xml:space="preserve"> No.</w:t>
-            </w:r>
-          </w:p>
-        </w:tc>
-        <w:tc>
-          <w:tcPr>
-            <w:tcW w:w="3152" w:type="dxa"/>
-            <w:shd w:val="clear" w:color="auto" w:fill="auto"/>
-          </w:tcPr>
-          <w:p>
-            <w:pPr>
-              <w:pStyle w:val="infoblue0"/>
-              <w:ind w:left="0"/>
+            </w:pPr>
+            <w:r>
               <w:rPr>
                 <w:b/>
                 <w:bCs/>
@@ -5508,8 +5723,18 @@
                 <w:iCs w:val="0"/>
                 <w:color w:val="auto"/>
               </w:rPr>
-            </w:pPr>
-            <w:r>
+              <w:t>Tasks and Artifacts</w:t>
+            </w:r>
+          </w:p>
+        </w:tc>
+        <w:tc>
+          <w:tcPr>
+            <w:tcW w:w="1326" w:type="dxa"/>
+          </w:tcPr>
+          <w:p>
+            <w:pPr>
+              <w:pStyle w:val="infoblue0"/>
+              <w:ind w:left="0"/>
               <w:rPr>
                 <w:b/>
                 <w:bCs/>
@@ -5517,8 +5742,7 @@
                 <w:iCs w:val="0"/>
                 <w:color w:val="auto"/>
               </w:rPr>
-              <w:t>Task</w:t>
-            </w:r>
+            </w:pPr>
             <w:r>
               <w:rPr>
                 <w:b/>
@@ -5527,13 +5751,13 @@
                 <w:iCs w:val="0"/>
                 <w:color w:val="auto"/>
               </w:rPr>
-              <w:t>s and Artifacts</w:t>
-            </w:r>
-          </w:p>
-        </w:tc>
-        <w:tc>
-          <w:tcPr>
-            <w:tcW w:w="1440" w:type="dxa"/>
+              <w:t>Member</w:t>
+            </w:r>
+          </w:p>
+        </w:tc>
+        <w:tc>
+          <w:tcPr>
+            <w:tcW w:w="1321" w:type="dxa"/>
             <w:shd w:val="clear" w:color="auto" w:fill="auto"/>
           </w:tcPr>
           <w:p>
@@ -5562,7 +5786,7 @@
         </w:tc>
         <w:tc>
           <w:tcPr>
-            <w:tcW w:w="1458" w:type="dxa"/>
+            <w:tcW w:w="1421" w:type="dxa"/>
             <w:shd w:val="clear" w:color="auto" w:fill="auto"/>
           </w:tcPr>
           <w:p>
@@ -5591,9 +5815,13 @@
         </w:tc>
       </w:tr>
       <w:tr>
-        <w:tc>
-          <w:tcPr>
-            <w:tcW w:w="1723" w:type="dxa"/>
+        <w:trPr>
+          <w:trHeight w:val="431"/>
+        </w:trPr>
+        <w:tc>
+          <w:tcPr>
+            <w:tcW w:w="1278" w:type="dxa"/>
+            <w:vMerge w:val="restart"/>
             <w:shd w:val="clear" w:color="auto" w:fill="auto"/>
             <w:vAlign w:val="center"/>
           </w:tcPr>
@@ -5621,6 +5849,7 @@
         <w:tc>
           <w:tcPr>
             <w:tcW w:w="1083" w:type="dxa"/>
+            <w:vMerge w:val="restart"/>
             <w:shd w:val="clear" w:color="auto" w:fill="auto"/>
             <w:vAlign w:val="center"/>
           </w:tcPr>
@@ -5647,7 +5876,7 @@
         </w:tc>
         <w:tc>
           <w:tcPr>
-            <w:tcW w:w="3152" w:type="dxa"/>
+            <w:tcW w:w="2427" w:type="dxa"/>
             <w:shd w:val="clear" w:color="auto" w:fill="auto"/>
           </w:tcPr>
           <w:p>
@@ -5669,6 +5898,130 @@
               <w:t xml:space="preserve">- Vision document </w:t>
             </w:r>
           </w:p>
+        </w:tc>
+        <w:tc>
+          <w:tcPr>
+            <w:tcW w:w="1326" w:type="dxa"/>
+          </w:tcPr>
+          <w:p>
+            <w:pPr>
+              <w:pStyle w:val="infoblue0"/>
+              <w:ind w:left="0"/>
+              <w:rPr>
+                <w:i w:val="0"/>
+                <w:iCs w:val="0"/>
+                <w:color w:val="auto"/>
+              </w:rPr>
+            </w:pPr>
+            <w:r>
+              <w:rPr>
+                <w:i w:val="0"/>
+                <w:iCs w:val="0"/>
+                <w:color w:val="auto"/>
+              </w:rPr>
+              <w:t>Nguyễn Phúc Thịnh</w:t>
+            </w:r>
+          </w:p>
+        </w:tc>
+        <w:tc>
+          <w:tcPr>
+            <w:tcW w:w="1321" w:type="dxa"/>
+            <w:vMerge w:val="restart"/>
+            <w:shd w:val="clear" w:color="auto" w:fill="auto"/>
+          </w:tcPr>
+          <w:p>
+            <w:pPr>
+              <w:pStyle w:val="infoblue0"/>
+              <w:ind w:left="0"/>
+              <w:rPr>
+                <w:i w:val="0"/>
+                <w:iCs w:val="0"/>
+                <w:color w:val="auto"/>
+              </w:rPr>
+            </w:pPr>
+            <w:r>
+              <w:rPr>
+                <w:i w:val="0"/>
+                <w:iCs w:val="0"/>
+                <w:color w:val="auto"/>
+              </w:rPr>
+              <w:t>19/10/2020</w:t>
+            </w:r>
+          </w:p>
+        </w:tc>
+        <w:tc>
+          <w:tcPr>
+            <w:tcW w:w="1421" w:type="dxa"/>
+            <w:vMerge w:val="restart"/>
+            <w:shd w:val="clear" w:color="auto" w:fill="auto"/>
+          </w:tcPr>
+          <w:p>
+            <w:pPr>
+              <w:pStyle w:val="infoblue0"/>
+              <w:ind w:left="0"/>
+              <w:rPr>
+                <w:i w:val="0"/>
+                <w:iCs w:val="0"/>
+                <w:color w:val="auto"/>
+              </w:rPr>
+            </w:pPr>
+            <w:r>
+              <w:rPr>
+                <w:i w:val="0"/>
+                <w:iCs w:val="0"/>
+                <w:color w:val="auto"/>
+              </w:rPr>
+              <w:t>10/11/2020</w:t>
+            </w:r>
+          </w:p>
+        </w:tc>
+      </w:tr>
+      <w:tr>
+        <w:tc>
+          <w:tcPr>
+            <w:tcW w:w="1278" w:type="dxa"/>
+            <w:vMerge/>
+            <w:shd w:val="clear" w:color="auto" w:fill="auto"/>
+            <w:vAlign w:val="center"/>
+          </w:tcPr>
+          <w:p>
+            <w:pPr>
+              <w:pStyle w:val="infoblue0"/>
+              <w:ind w:left="0"/>
+              <w:jc w:val="center"/>
+              <w:rPr>
+                <w:i w:val="0"/>
+                <w:iCs w:val="0"/>
+                <w:color w:val="auto"/>
+              </w:rPr>
+            </w:pPr>
+          </w:p>
+        </w:tc>
+        <w:tc>
+          <w:tcPr>
+            <w:tcW w:w="1083" w:type="dxa"/>
+            <w:vMerge/>
+            <w:shd w:val="clear" w:color="auto" w:fill="auto"/>
+            <w:vAlign w:val="center"/>
+          </w:tcPr>
+          <w:p>
+            <w:pPr>
+              <w:pStyle w:val="infoblue0"/>
+              <w:ind w:left="0"/>
+              <w:jc w:val="center"/>
+              <w:rPr>
+                <w:i w:val="0"/>
+                <w:iCs w:val="0"/>
+                <w:color w:val="auto"/>
+              </w:rPr>
+            </w:pPr>
+          </w:p>
+        </w:tc>
+        <w:tc>
+          <w:tcPr>
+            <w:tcW w:w="2427" w:type="dxa"/>
+            <w:shd w:val="clear" w:color="auto" w:fill="auto"/>
+          </w:tcPr>
           <w:p>
             <w:pPr>
               <w:pStyle w:val="infoblue0"/>
@@ -5691,68 +6044,1542 @@
         </w:tc>
         <w:tc>
           <w:tcPr>
-            <w:tcW w:w="1440" w:type="dxa"/>
-            <w:shd w:val="clear" w:color="auto" w:fill="auto"/>
-          </w:tcPr>
-          <w:p>
-            <w:pPr>
-              <w:pStyle w:val="infoblue0"/>
-              <w:ind w:left="0"/>
-              <w:rPr>
-                <w:i w:val="0"/>
-                <w:iCs w:val="0"/>
-                <w:color w:val="auto"/>
-              </w:rPr>
-            </w:pPr>
-            <w:r>
-              <w:rPr>
-                <w:i w:val="0"/>
-                <w:iCs w:val="0"/>
-                <w:color w:val="auto"/>
-              </w:rPr>
-              <w:t>19/1</w:t>
-            </w:r>
-            <w:r>
-              <w:rPr>
-                <w:i w:val="0"/>
-                <w:iCs w:val="0"/>
-                <w:color w:val="auto"/>
-              </w:rPr>
-              <w:t>0</w:t>
-            </w:r>
-            <w:r>
-              <w:rPr>
-                <w:i w:val="0"/>
-                <w:iCs w:val="0"/>
-                <w:color w:val="auto"/>
-              </w:rPr>
-              <w:t>/2020</w:t>
-            </w:r>
-          </w:p>
-        </w:tc>
-        <w:tc>
-          <w:tcPr>
-            <w:tcW w:w="1458" w:type="dxa"/>
-            <w:shd w:val="clear" w:color="auto" w:fill="auto"/>
-          </w:tcPr>
-          <w:p>
-            <w:pPr>
-              <w:pStyle w:val="infoblue0"/>
-              <w:ind w:left="0"/>
-              <w:rPr>
-                <w:i w:val="0"/>
-                <w:iCs w:val="0"/>
-                <w:color w:val="auto"/>
-              </w:rPr>
-            </w:pPr>
-            <w:r>
-              <w:rPr>
-                <w:i w:val="0"/>
-                <w:iCs w:val="0"/>
-                <w:color w:val="auto"/>
-              </w:rPr>
-              <w:t>10/11/2020</w:t>
-            </w:r>
+            <w:tcW w:w="1326" w:type="dxa"/>
+          </w:tcPr>
+          <w:p>
+            <w:pPr>
+              <w:pStyle w:val="infoblue0"/>
+              <w:ind w:left="0"/>
+              <w:rPr>
+                <w:i w:val="0"/>
+                <w:iCs w:val="0"/>
+                <w:color w:val="auto"/>
+              </w:rPr>
+            </w:pPr>
+            <w:r>
+              <w:rPr>
+                <w:i w:val="0"/>
+                <w:iCs w:val="0"/>
+                <w:color w:val="auto"/>
+              </w:rPr>
+              <w:t>Huỳnh Nhật Nam</w:t>
+            </w:r>
+          </w:p>
+        </w:tc>
+        <w:tc>
+          <w:tcPr>
+            <w:tcW w:w="1321" w:type="dxa"/>
+            <w:vMerge/>
+            <w:shd w:val="clear" w:color="auto" w:fill="auto"/>
+          </w:tcPr>
+          <w:p>
+            <w:pPr>
+              <w:pStyle w:val="infoblue0"/>
+              <w:ind w:left="0"/>
+              <w:rPr>
+                <w:i w:val="0"/>
+                <w:iCs w:val="0"/>
+                <w:color w:val="auto"/>
+              </w:rPr>
+            </w:pPr>
+          </w:p>
+        </w:tc>
+        <w:tc>
+          <w:tcPr>
+            <w:tcW w:w="1421" w:type="dxa"/>
+            <w:vMerge/>
+            <w:shd w:val="clear" w:color="auto" w:fill="auto"/>
+          </w:tcPr>
+          <w:p>
+            <w:pPr>
+              <w:pStyle w:val="infoblue0"/>
+              <w:ind w:left="0"/>
+              <w:rPr>
+                <w:i w:val="0"/>
+                <w:iCs w:val="0"/>
+                <w:color w:val="auto"/>
+              </w:rPr>
+            </w:pPr>
+          </w:p>
+        </w:tc>
+      </w:tr>
+      <w:tr>
+        <w:trPr>
+          <w:trHeight w:val="324"/>
+        </w:trPr>
+        <w:tc>
+          <w:tcPr>
+            <w:tcW w:w="1278" w:type="dxa"/>
+            <w:vMerge w:val="restart"/>
+            <w:shd w:val="clear" w:color="auto" w:fill="auto"/>
+            <w:vAlign w:val="center"/>
+          </w:tcPr>
+          <w:p>
+            <w:pPr>
+              <w:pStyle w:val="infoblue0"/>
+              <w:ind w:left="0"/>
+              <w:jc w:val="center"/>
+              <w:rPr>
+                <w:i w:val="0"/>
+                <w:iCs w:val="0"/>
+                <w:color w:val="auto"/>
+              </w:rPr>
+            </w:pPr>
+            <w:r>
+              <w:rPr>
+                <w:i w:val="0"/>
+                <w:iCs w:val="0"/>
+                <w:color w:val="auto"/>
+              </w:rPr>
+              <w:t>Elaboration</w:t>
+            </w:r>
+          </w:p>
+        </w:tc>
+        <w:tc>
+          <w:tcPr>
+            <w:tcW w:w="1083" w:type="dxa"/>
+            <w:vMerge w:val="restart"/>
+            <w:shd w:val="clear" w:color="auto" w:fill="auto"/>
+            <w:vAlign w:val="center"/>
+          </w:tcPr>
+          <w:p>
+            <w:pPr>
+              <w:pStyle w:val="infoblue0"/>
+              <w:ind w:left="0"/>
+              <w:jc w:val="center"/>
+              <w:rPr>
+                <w:i w:val="0"/>
+                <w:iCs w:val="0"/>
+                <w:color w:val="auto"/>
+              </w:rPr>
+            </w:pPr>
+            <w:r>
+              <w:rPr>
+                <w:i w:val="0"/>
+                <w:iCs w:val="0"/>
+                <w:color w:val="auto"/>
+              </w:rPr>
+              <w:t>1</w:t>
+            </w:r>
+          </w:p>
+        </w:tc>
+        <w:tc>
+          <w:tcPr>
+            <w:tcW w:w="2427" w:type="dxa"/>
+            <w:shd w:val="clear" w:color="auto" w:fill="auto"/>
+          </w:tcPr>
+          <w:p>
+            <w:pPr>
+              <w:pStyle w:val="infoblue0"/>
+              <w:ind w:left="0"/>
+              <w:rPr>
+                <w:i w:val="0"/>
+                <w:iCs w:val="0"/>
+                <w:color w:val="auto"/>
+              </w:rPr>
+            </w:pPr>
+            <w:r>
+              <w:rPr>
+                <w:i w:val="0"/>
+                <w:iCs w:val="0"/>
+                <w:color w:val="auto"/>
+              </w:rPr>
+              <w:t xml:space="preserve">- Revised project plan </w:t>
+            </w:r>
+          </w:p>
+        </w:tc>
+        <w:tc>
+          <w:tcPr>
+            <w:tcW w:w="1326" w:type="dxa"/>
+          </w:tcPr>
+          <w:p>
+            <w:pPr>
+              <w:pStyle w:val="infoblue0"/>
+              <w:ind w:left="0"/>
+              <w:rPr>
+                <w:i w:val="0"/>
+                <w:iCs w:val="0"/>
+                <w:color w:val="auto"/>
+              </w:rPr>
+            </w:pPr>
+            <w:r>
+              <w:rPr>
+                <w:i w:val="0"/>
+                <w:iCs w:val="0"/>
+                <w:color w:val="auto"/>
+              </w:rPr>
+              <w:t>Huỳnh Nhật Nam</w:t>
+            </w:r>
+          </w:p>
+        </w:tc>
+        <w:tc>
+          <w:tcPr>
+            <w:tcW w:w="1321" w:type="dxa"/>
+            <w:vMerge w:val="restart"/>
+            <w:shd w:val="clear" w:color="auto" w:fill="auto"/>
+          </w:tcPr>
+          <w:p>
+            <w:pPr>
+              <w:pStyle w:val="infoblue0"/>
+              <w:ind w:left="0"/>
+              <w:rPr>
+                <w:i w:val="0"/>
+                <w:iCs w:val="0"/>
+                <w:color w:val="auto"/>
+              </w:rPr>
+            </w:pPr>
+            <w:r>
+              <w:rPr>
+                <w:i w:val="0"/>
+                <w:iCs w:val="0"/>
+                <w:color w:val="auto"/>
+              </w:rPr>
+              <w:t>2/11/2020</w:t>
+            </w:r>
+          </w:p>
+        </w:tc>
+        <w:tc>
+          <w:tcPr>
+            <w:tcW w:w="1421" w:type="dxa"/>
+            <w:vMerge w:val="restart"/>
+            <w:shd w:val="clear" w:color="auto" w:fill="auto"/>
+          </w:tcPr>
+          <w:p>
+            <w:pPr>
+              <w:pStyle w:val="infoblue0"/>
+              <w:ind w:left="0"/>
+              <w:rPr>
+                <w:i w:val="0"/>
+                <w:iCs w:val="0"/>
+                <w:color w:val="auto"/>
+              </w:rPr>
+            </w:pPr>
+            <w:r>
+              <w:rPr>
+                <w:i w:val="0"/>
+                <w:iCs w:val="0"/>
+                <w:color w:val="auto"/>
+              </w:rPr>
+              <w:t>15/11/2020</w:t>
+            </w:r>
+          </w:p>
+        </w:tc>
+      </w:tr>
+      <w:tr>
+        <w:trPr>
+          <w:trHeight w:val="264"/>
+        </w:trPr>
+        <w:tc>
+          <w:tcPr>
+            <w:tcW w:w="1278" w:type="dxa"/>
+            <w:vMerge/>
+            <w:shd w:val="clear" w:color="auto" w:fill="auto"/>
+            <w:vAlign w:val="center"/>
+          </w:tcPr>
+          <w:p>
+            <w:pPr>
+              <w:pStyle w:val="infoblue0"/>
+              <w:ind w:left="0"/>
+              <w:jc w:val="center"/>
+              <w:rPr>
+                <w:i w:val="0"/>
+                <w:iCs w:val="0"/>
+                <w:color w:val="auto"/>
+              </w:rPr>
+            </w:pPr>
+          </w:p>
+        </w:tc>
+        <w:tc>
+          <w:tcPr>
+            <w:tcW w:w="1083" w:type="dxa"/>
+            <w:vMerge/>
+            <w:shd w:val="clear" w:color="auto" w:fill="auto"/>
+            <w:vAlign w:val="center"/>
+          </w:tcPr>
+          <w:p>
+            <w:pPr>
+              <w:pStyle w:val="infoblue0"/>
+              <w:ind w:left="0"/>
+              <w:jc w:val="center"/>
+              <w:rPr>
+                <w:i w:val="0"/>
+                <w:iCs w:val="0"/>
+                <w:color w:val="auto"/>
+              </w:rPr>
+            </w:pPr>
+          </w:p>
+        </w:tc>
+        <w:tc>
+          <w:tcPr>
+            <w:tcW w:w="2427" w:type="dxa"/>
+            <w:shd w:val="clear" w:color="auto" w:fill="auto"/>
+          </w:tcPr>
+          <w:p>
+            <w:pPr>
+              <w:pStyle w:val="infoblue0"/>
+              <w:ind w:left="0"/>
+              <w:rPr>
+                <w:i w:val="0"/>
+                <w:iCs w:val="0"/>
+                <w:color w:val="auto"/>
+              </w:rPr>
+            </w:pPr>
+            <w:r>
+              <w:rPr>
+                <w:i w:val="0"/>
+                <w:iCs w:val="0"/>
+                <w:color w:val="auto"/>
+              </w:rPr>
+              <w:t>- Detailed vision document</w:t>
+            </w:r>
+          </w:p>
+        </w:tc>
+        <w:tc>
+          <w:tcPr>
+            <w:tcW w:w="1326" w:type="dxa"/>
+          </w:tcPr>
+          <w:p>
+            <w:pPr>
+              <w:pStyle w:val="infoblue0"/>
+              <w:ind w:left="0"/>
+              <w:rPr>
+                <w:i w:val="0"/>
+                <w:iCs w:val="0"/>
+                <w:color w:val="auto"/>
+              </w:rPr>
+            </w:pPr>
+            <w:r>
+              <w:rPr>
+                <w:i w:val="0"/>
+                <w:iCs w:val="0"/>
+                <w:color w:val="auto"/>
+              </w:rPr>
+              <w:t>Nguyễn Phúc Tịnh</w:t>
+            </w:r>
+          </w:p>
+        </w:tc>
+        <w:tc>
+          <w:tcPr>
+            <w:tcW w:w="1321" w:type="dxa"/>
+            <w:vMerge/>
+            <w:shd w:val="clear" w:color="auto" w:fill="auto"/>
+          </w:tcPr>
+          <w:p>
+            <w:pPr>
+              <w:pStyle w:val="infoblue0"/>
+              <w:ind w:left="0"/>
+              <w:rPr>
+                <w:i w:val="0"/>
+                <w:iCs w:val="0"/>
+                <w:color w:val="auto"/>
+              </w:rPr>
+            </w:pPr>
+          </w:p>
+        </w:tc>
+        <w:tc>
+          <w:tcPr>
+            <w:tcW w:w="1421" w:type="dxa"/>
+            <w:vMerge/>
+            <w:shd w:val="clear" w:color="auto" w:fill="auto"/>
+          </w:tcPr>
+          <w:p>
+            <w:pPr>
+              <w:pStyle w:val="infoblue0"/>
+              <w:ind w:left="0"/>
+              <w:rPr>
+                <w:i w:val="0"/>
+                <w:iCs w:val="0"/>
+                <w:color w:val="auto"/>
+              </w:rPr>
+            </w:pPr>
+          </w:p>
+        </w:tc>
+      </w:tr>
+      <w:tr>
+        <w:trPr>
+          <w:trHeight w:val="708"/>
+        </w:trPr>
+        <w:tc>
+          <w:tcPr>
+            <w:tcW w:w="1278" w:type="dxa"/>
+            <w:vMerge/>
+            <w:shd w:val="clear" w:color="auto" w:fill="auto"/>
+            <w:vAlign w:val="center"/>
+          </w:tcPr>
+          <w:p>
+            <w:pPr>
+              <w:pStyle w:val="infoblue0"/>
+              <w:ind w:left="0"/>
+              <w:jc w:val="center"/>
+              <w:rPr>
+                <w:i w:val="0"/>
+                <w:iCs w:val="0"/>
+                <w:color w:val="auto"/>
+              </w:rPr>
+            </w:pPr>
+          </w:p>
+        </w:tc>
+        <w:tc>
+          <w:tcPr>
+            <w:tcW w:w="1083" w:type="dxa"/>
+            <w:vMerge/>
+            <w:shd w:val="clear" w:color="auto" w:fill="auto"/>
+            <w:vAlign w:val="center"/>
+          </w:tcPr>
+          <w:p>
+            <w:pPr>
+              <w:pStyle w:val="infoblue0"/>
+              <w:ind w:left="0"/>
+              <w:jc w:val="center"/>
+              <w:rPr>
+                <w:i w:val="0"/>
+                <w:iCs w:val="0"/>
+                <w:color w:val="auto"/>
+              </w:rPr>
+            </w:pPr>
+          </w:p>
+        </w:tc>
+        <w:tc>
+          <w:tcPr>
+            <w:tcW w:w="2427" w:type="dxa"/>
+            <w:shd w:val="clear" w:color="auto" w:fill="auto"/>
+          </w:tcPr>
+          <w:p>
+            <w:pPr>
+              <w:pStyle w:val="infoblue0"/>
+              <w:ind w:left="0"/>
+              <w:rPr>
+                <w:i w:val="0"/>
+                <w:iCs w:val="0"/>
+                <w:color w:val="auto"/>
+              </w:rPr>
+            </w:pPr>
+            <w:r>
+              <w:rPr>
+                <w:i w:val="0"/>
+                <w:iCs w:val="0"/>
+                <w:color w:val="auto"/>
+              </w:rPr>
+              <w:t>- Use-case model, use-case specification</w:t>
+            </w:r>
+          </w:p>
+        </w:tc>
+        <w:tc>
+          <w:tcPr>
+            <w:tcW w:w="1326" w:type="dxa"/>
+          </w:tcPr>
+          <w:p>
+            <w:pPr>
+              <w:pStyle w:val="infoblue0"/>
+              <w:ind w:left="0"/>
+              <w:rPr>
+                <w:i w:val="0"/>
+                <w:iCs w:val="0"/>
+                <w:color w:val="auto"/>
+              </w:rPr>
+            </w:pPr>
+            <w:r>
+              <w:rPr>
+                <w:i w:val="0"/>
+                <w:iCs w:val="0"/>
+                <w:color w:val="auto"/>
+              </w:rPr>
+              <w:t>Huỳnh Nhật Nam, Nguyễn Phúc Thịnhk</w:t>
+            </w:r>
+          </w:p>
+        </w:tc>
+        <w:tc>
+          <w:tcPr>
+            <w:tcW w:w="1321" w:type="dxa"/>
+            <w:vMerge/>
+            <w:shd w:val="clear" w:color="auto" w:fill="auto"/>
+          </w:tcPr>
+          <w:p>
+            <w:pPr>
+              <w:pStyle w:val="infoblue0"/>
+              <w:ind w:left="0"/>
+              <w:rPr>
+                <w:i w:val="0"/>
+                <w:iCs w:val="0"/>
+                <w:color w:val="auto"/>
+              </w:rPr>
+            </w:pPr>
+          </w:p>
+        </w:tc>
+        <w:tc>
+          <w:tcPr>
+            <w:tcW w:w="1421" w:type="dxa"/>
+            <w:vMerge/>
+            <w:shd w:val="clear" w:color="auto" w:fill="auto"/>
+          </w:tcPr>
+          <w:p>
+            <w:pPr>
+              <w:pStyle w:val="infoblue0"/>
+              <w:ind w:left="0"/>
+              <w:rPr>
+                <w:i w:val="0"/>
+                <w:iCs w:val="0"/>
+                <w:color w:val="auto"/>
+              </w:rPr>
+            </w:pPr>
+          </w:p>
+        </w:tc>
+      </w:tr>
+      <w:tr>
+        <w:trPr>
+          <w:trHeight w:val="468"/>
+        </w:trPr>
+        <w:tc>
+          <w:tcPr>
+            <w:tcW w:w="1278" w:type="dxa"/>
+            <w:vMerge/>
+            <w:shd w:val="clear" w:color="auto" w:fill="auto"/>
+            <w:vAlign w:val="center"/>
+          </w:tcPr>
+          <w:p>
+            <w:pPr>
+              <w:pStyle w:val="infoblue0"/>
+              <w:ind w:left="0"/>
+              <w:jc w:val="center"/>
+              <w:rPr>
+                <w:i w:val="0"/>
+                <w:iCs w:val="0"/>
+                <w:color w:val="auto"/>
+              </w:rPr>
+            </w:pPr>
+          </w:p>
+        </w:tc>
+        <w:tc>
+          <w:tcPr>
+            <w:tcW w:w="1083" w:type="dxa"/>
+            <w:vMerge w:val="restart"/>
+            <w:shd w:val="clear" w:color="auto" w:fill="auto"/>
+            <w:vAlign w:val="center"/>
+          </w:tcPr>
+          <w:p>
+            <w:pPr>
+              <w:pStyle w:val="infoblue0"/>
+              <w:ind w:left="0"/>
+              <w:jc w:val="center"/>
+              <w:rPr>
+                <w:i w:val="0"/>
+                <w:iCs w:val="0"/>
+                <w:color w:val="auto"/>
+              </w:rPr>
+            </w:pPr>
+            <w:r>
+              <w:rPr>
+                <w:i w:val="0"/>
+                <w:iCs w:val="0"/>
+                <w:color w:val="auto"/>
+              </w:rPr>
+              <w:t>2</w:t>
+            </w:r>
+          </w:p>
+        </w:tc>
+        <w:tc>
+          <w:tcPr>
+            <w:tcW w:w="2427" w:type="dxa"/>
+            <w:shd w:val="clear" w:color="auto" w:fill="auto"/>
+          </w:tcPr>
+          <w:p>
+            <w:pPr>
+              <w:pStyle w:val="infoblue0"/>
+              <w:ind w:left="0"/>
+              <w:rPr>
+                <w:i w:val="0"/>
+                <w:iCs w:val="0"/>
+                <w:color w:val="auto"/>
+              </w:rPr>
+            </w:pPr>
+            <w:r>
+              <w:rPr>
+                <w:i w:val="0"/>
+                <w:iCs w:val="0"/>
+                <w:color w:val="auto"/>
+              </w:rPr>
+              <w:t>- 2</w:t>
+            </w:r>
+            <w:r>
+              <w:rPr>
+                <w:i w:val="0"/>
+                <w:iCs w:val="0"/>
+                <w:color w:val="auto"/>
+                <w:vertAlign w:val="superscript"/>
+              </w:rPr>
+              <w:t>nd</w:t>
+            </w:r>
+            <w:r>
+              <w:rPr>
+                <w:i w:val="0"/>
+                <w:iCs w:val="0"/>
+                <w:color w:val="auto"/>
+              </w:rPr>
+              <w:t xml:space="preserve"> submission use-case document</w:t>
+            </w:r>
+          </w:p>
+        </w:tc>
+        <w:tc>
+          <w:tcPr>
+            <w:tcW w:w="1326" w:type="dxa"/>
+          </w:tcPr>
+          <w:p>
+            <w:pPr>
+              <w:pStyle w:val="infoblue0"/>
+              <w:ind w:left="0"/>
+              <w:rPr>
+                <w:i w:val="0"/>
+                <w:iCs w:val="0"/>
+                <w:color w:val="auto"/>
+              </w:rPr>
+            </w:pPr>
+            <w:r>
+              <w:rPr>
+                <w:i w:val="0"/>
+                <w:iCs w:val="0"/>
+                <w:color w:val="auto"/>
+              </w:rPr>
+              <w:t>Huỳnh Nhật Nam</w:t>
+            </w:r>
+            <w:r>
+              <w:rPr>
+                <w:i w:val="0"/>
+                <w:iCs w:val="0"/>
+                <w:color w:val="auto"/>
+              </w:rPr>
+              <w:t>,</w:t>
+            </w:r>
+            <w:r>
+              <w:rPr>
+                <w:i w:val="0"/>
+                <w:iCs w:val="0"/>
+                <w:color w:val="auto"/>
+              </w:rPr>
+              <w:t xml:space="preserve"> Nguyễn Phúc Thịnhk</w:t>
+            </w:r>
+          </w:p>
+        </w:tc>
+        <w:tc>
+          <w:tcPr>
+            <w:tcW w:w="1321" w:type="dxa"/>
+            <w:vMerge w:val="restart"/>
+            <w:shd w:val="clear" w:color="auto" w:fill="auto"/>
+          </w:tcPr>
+          <w:p>
+            <w:pPr>
+              <w:pStyle w:val="infoblue0"/>
+              <w:ind w:left="0"/>
+              <w:rPr>
+                <w:i w:val="0"/>
+                <w:iCs w:val="0"/>
+                <w:color w:val="auto"/>
+              </w:rPr>
+            </w:pPr>
+            <w:r>
+              <w:rPr>
+                <w:i w:val="0"/>
+                <w:iCs w:val="0"/>
+                <w:color w:val="auto"/>
+              </w:rPr>
+              <w:t>16/11/2020</w:t>
+            </w:r>
+          </w:p>
+        </w:tc>
+        <w:tc>
+          <w:tcPr>
+            <w:tcW w:w="1421" w:type="dxa"/>
+            <w:vMerge w:val="restart"/>
+            <w:shd w:val="clear" w:color="auto" w:fill="auto"/>
+          </w:tcPr>
+          <w:p>
+            <w:pPr>
+              <w:pStyle w:val="infoblue0"/>
+              <w:ind w:left="0"/>
+              <w:rPr>
+                <w:i w:val="0"/>
+                <w:iCs w:val="0"/>
+                <w:color w:val="auto"/>
+              </w:rPr>
+            </w:pPr>
+            <w:r>
+              <w:rPr>
+                <w:i w:val="0"/>
+                <w:iCs w:val="0"/>
+                <w:color w:val="auto"/>
+              </w:rPr>
+              <w:t>29/11/2020</w:t>
+            </w:r>
+          </w:p>
+        </w:tc>
+      </w:tr>
+      <w:tr>
+        <w:trPr>
+          <w:trHeight w:val="468"/>
+        </w:trPr>
+        <w:tc>
+          <w:tcPr>
+            <w:tcW w:w="1278" w:type="dxa"/>
+            <w:vMerge/>
+            <w:shd w:val="clear" w:color="auto" w:fill="auto"/>
+            <w:vAlign w:val="center"/>
+          </w:tcPr>
+          <w:p>
+            <w:pPr>
+              <w:pStyle w:val="infoblue0"/>
+              <w:ind w:left="0"/>
+              <w:jc w:val="center"/>
+              <w:rPr>
+                <w:i w:val="0"/>
+                <w:iCs w:val="0"/>
+                <w:color w:val="auto"/>
+              </w:rPr>
+            </w:pPr>
+          </w:p>
+        </w:tc>
+        <w:tc>
+          <w:tcPr>
+            <w:tcW w:w="1083" w:type="dxa"/>
+            <w:vMerge/>
+            <w:shd w:val="clear" w:color="auto" w:fill="auto"/>
+            <w:vAlign w:val="center"/>
+          </w:tcPr>
+          <w:p>
+            <w:pPr>
+              <w:pStyle w:val="infoblue0"/>
+              <w:ind w:left="0"/>
+              <w:jc w:val="center"/>
+              <w:rPr>
+                <w:i w:val="0"/>
+                <w:iCs w:val="0"/>
+                <w:color w:val="auto"/>
+              </w:rPr>
+            </w:pPr>
+          </w:p>
+        </w:tc>
+        <w:tc>
+          <w:tcPr>
+            <w:tcW w:w="2427" w:type="dxa"/>
+            <w:shd w:val="clear" w:color="auto" w:fill="auto"/>
+          </w:tcPr>
+          <w:p>
+            <w:pPr>
+              <w:pStyle w:val="infoblue0"/>
+              <w:ind w:left="0"/>
+              <w:rPr>
+                <w:i w:val="0"/>
+                <w:iCs w:val="0"/>
+                <w:color w:val="auto"/>
+              </w:rPr>
+            </w:pPr>
+            <w:r>
+              <w:rPr>
+                <w:i w:val="0"/>
+                <w:iCs w:val="0"/>
+                <w:color w:val="auto"/>
+              </w:rPr>
+              <w:t>- Defines software architecture</w:t>
+            </w:r>
+          </w:p>
+        </w:tc>
+        <w:tc>
+          <w:tcPr>
+            <w:tcW w:w="1326" w:type="dxa"/>
+          </w:tcPr>
+          <w:p>
+            <w:pPr>
+              <w:pStyle w:val="infoblue0"/>
+              <w:ind w:left="0"/>
+              <w:rPr>
+                <w:i w:val="0"/>
+                <w:iCs w:val="0"/>
+                <w:color w:val="auto"/>
+              </w:rPr>
+            </w:pPr>
+            <w:r>
+              <w:rPr>
+                <w:i w:val="0"/>
+                <w:iCs w:val="0"/>
+                <w:color w:val="auto"/>
+              </w:rPr>
+              <w:t>Phạm Vũ Duy</w:t>
+            </w:r>
+          </w:p>
+        </w:tc>
+        <w:tc>
+          <w:tcPr>
+            <w:tcW w:w="1321" w:type="dxa"/>
+            <w:vMerge/>
+            <w:shd w:val="clear" w:color="auto" w:fill="auto"/>
+          </w:tcPr>
+          <w:p>
+            <w:pPr>
+              <w:pStyle w:val="infoblue0"/>
+              <w:ind w:left="0"/>
+              <w:rPr>
+                <w:i w:val="0"/>
+                <w:iCs w:val="0"/>
+                <w:color w:val="auto"/>
+              </w:rPr>
+            </w:pPr>
+          </w:p>
+        </w:tc>
+        <w:tc>
+          <w:tcPr>
+            <w:tcW w:w="1421" w:type="dxa"/>
+            <w:vMerge/>
+            <w:shd w:val="clear" w:color="auto" w:fill="auto"/>
+          </w:tcPr>
+          <w:p>
+            <w:pPr>
+              <w:pStyle w:val="infoblue0"/>
+              <w:ind w:left="0"/>
+              <w:rPr>
+                <w:i w:val="0"/>
+                <w:iCs w:val="0"/>
+                <w:color w:val="auto"/>
+              </w:rPr>
+            </w:pPr>
+          </w:p>
+        </w:tc>
+      </w:tr>
+      <w:tr>
+        <w:trPr>
+          <w:trHeight w:val="276"/>
+        </w:trPr>
+        <w:tc>
+          <w:tcPr>
+            <w:tcW w:w="1278" w:type="dxa"/>
+            <w:vMerge/>
+            <w:shd w:val="clear" w:color="auto" w:fill="auto"/>
+            <w:vAlign w:val="center"/>
+          </w:tcPr>
+          <w:p>
+            <w:pPr>
+              <w:pStyle w:val="infoblue0"/>
+              <w:ind w:left="0"/>
+              <w:jc w:val="center"/>
+              <w:rPr>
+                <w:i w:val="0"/>
+                <w:iCs w:val="0"/>
+                <w:color w:val="auto"/>
+              </w:rPr>
+            </w:pPr>
+          </w:p>
+        </w:tc>
+        <w:tc>
+          <w:tcPr>
+            <w:tcW w:w="1083" w:type="dxa"/>
+            <w:vMerge/>
+            <w:shd w:val="clear" w:color="auto" w:fill="auto"/>
+            <w:vAlign w:val="center"/>
+          </w:tcPr>
+          <w:p>
+            <w:pPr>
+              <w:pStyle w:val="infoblue0"/>
+              <w:ind w:left="0"/>
+              <w:jc w:val="center"/>
+              <w:rPr>
+                <w:i w:val="0"/>
+                <w:iCs w:val="0"/>
+                <w:color w:val="auto"/>
+              </w:rPr>
+            </w:pPr>
+          </w:p>
+        </w:tc>
+        <w:tc>
+          <w:tcPr>
+            <w:tcW w:w="2427" w:type="dxa"/>
+            <w:shd w:val="clear" w:color="auto" w:fill="auto"/>
+          </w:tcPr>
+          <w:p>
+            <w:pPr>
+              <w:pStyle w:val="infoblue0"/>
+              <w:ind w:left="0"/>
+              <w:rPr>
+                <w:i w:val="0"/>
+                <w:iCs w:val="0"/>
+                <w:color w:val="auto"/>
+              </w:rPr>
+            </w:pPr>
+            <w:r>
+              <w:rPr>
+                <w:i w:val="0"/>
+                <w:iCs w:val="0"/>
+                <w:color w:val="auto"/>
+              </w:rPr>
+              <w:t>- Class diagrams</w:t>
+            </w:r>
+          </w:p>
+        </w:tc>
+        <w:tc>
+          <w:tcPr>
+            <w:tcW w:w="1326" w:type="dxa"/>
+          </w:tcPr>
+          <w:p>
+            <w:pPr>
+              <w:pStyle w:val="infoblue0"/>
+              <w:ind w:left="0"/>
+              <w:rPr>
+                <w:i w:val="0"/>
+                <w:iCs w:val="0"/>
+                <w:color w:val="auto"/>
+              </w:rPr>
+            </w:pPr>
+            <w:r>
+              <w:rPr>
+                <w:i w:val="0"/>
+                <w:iCs w:val="0"/>
+                <w:color w:val="auto"/>
+              </w:rPr>
+              <w:t>Phạm Vũ Duy</w:t>
+            </w:r>
+            <w:r>
+              <w:rPr>
+                <w:i w:val="0"/>
+                <w:iCs w:val="0"/>
+                <w:color w:val="auto"/>
+              </w:rPr>
+              <w:t xml:space="preserve">, </w:t>
+            </w:r>
+            <w:r>
+              <w:rPr>
+                <w:i w:val="0"/>
+                <w:iCs w:val="0"/>
+                <w:color w:val="auto"/>
+              </w:rPr>
+              <w:t>Hồ Nguyễn Huy Hoàng</w:t>
+            </w:r>
+          </w:p>
+        </w:tc>
+        <w:tc>
+          <w:tcPr>
+            <w:tcW w:w="1321" w:type="dxa"/>
+            <w:vMerge/>
+            <w:shd w:val="clear" w:color="auto" w:fill="auto"/>
+          </w:tcPr>
+          <w:p>
+            <w:pPr>
+              <w:pStyle w:val="infoblue0"/>
+              <w:ind w:left="0"/>
+              <w:rPr>
+                <w:i w:val="0"/>
+                <w:iCs w:val="0"/>
+                <w:color w:val="auto"/>
+              </w:rPr>
+            </w:pPr>
+          </w:p>
+        </w:tc>
+        <w:tc>
+          <w:tcPr>
+            <w:tcW w:w="1421" w:type="dxa"/>
+            <w:vMerge/>
+            <w:shd w:val="clear" w:color="auto" w:fill="auto"/>
+          </w:tcPr>
+          <w:p>
+            <w:pPr>
+              <w:pStyle w:val="infoblue0"/>
+              <w:ind w:left="0"/>
+              <w:rPr>
+                <w:i w:val="0"/>
+                <w:iCs w:val="0"/>
+                <w:color w:val="auto"/>
+              </w:rPr>
+            </w:pPr>
+          </w:p>
+        </w:tc>
+      </w:tr>
+      <w:tr>
+        <w:trPr>
+          <w:trHeight w:val="395"/>
+        </w:trPr>
+        <w:tc>
+          <w:tcPr>
+            <w:tcW w:w="1278" w:type="dxa"/>
+            <w:vMerge/>
+            <w:shd w:val="clear" w:color="auto" w:fill="auto"/>
+            <w:vAlign w:val="center"/>
+          </w:tcPr>
+          <w:p>
+            <w:pPr>
+              <w:pStyle w:val="infoblue0"/>
+              <w:ind w:left="0"/>
+              <w:jc w:val="center"/>
+              <w:rPr>
+                <w:i w:val="0"/>
+                <w:iCs w:val="0"/>
+                <w:color w:val="auto"/>
+              </w:rPr>
+            </w:pPr>
+          </w:p>
+        </w:tc>
+        <w:tc>
+          <w:tcPr>
+            <w:tcW w:w="1083" w:type="dxa"/>
+            <w:vMerge/>
+            <w:shd w:val="clear" w:color="auto" w:fill="auto"/>
+            <w:vAlign w:val="center"/>
+          </w:tcPr>
+          <w:p>
+            <w:pPr>
+              <w:pStyle w:val="infoblue0"/>
+              <w:ind w:left="0"/>
+              <w:jc w:val="center"/>
+              <w:rPr>
+                <w:i w:val="0"/>
+                <w:iCs w:val="0"/>
+                <w:color w:val="auto"/>
+              </w:rPr>
+            </w:pPr>
+          </w:p>
+        </w:tc>
+        <w:tc>
+          <w:tcPr>
+            <w:tcW w:w="2427" w:type="dxa"/>
+            <w:shd w:val="clear" w:color="auto" w:fill="auto"/>
+          </w:tcPr>
+          <w:p>
+            <w:pPr>
+              <w:pStyle w:val="infoblue0"/>
+              <w:ind w:left="0"/>
+              <w:rPr>
+                <w:i w:val="0"/>
+                <w:iCs w:val="0"/>
+                <w:color w:val="auto"/>
+              </w:rPr>
+            </w:pPr>
+            <w:r>
+              <w:rPr>
+                <w:i w:val="0"/>
+                <w:iCs w:val="0"/>
+                <w:color w:val="auto"/>
+              </w:rPr>
+              <w:t>- UI</w:t>
+            </w:r>
+            <w:r>
+              <w:rPr>
+                <w:i w:val="0"/>
+                <w:iCs w:val="0"/>
+                <w:color w:val="auto"/>
+              </w:rPr>
+              <w:t xml:space="preserve"> </w:t>
+            </w:r>
+            <w:r>
+              <w:rPr>
+                <w:i w:val="0"/>
+                <w:iCs w:val="0"/>
+                <w:color w:val="auto"/>
+              </w:rPr>
+              <w:t>prototype</w:t>
+            </w:r>
+          </w:p>
+        </w:tc>
+        <w:tc>
+          <w:tcPr>
+            <w:tcW w:w="1326" w:type="dxa"/>
+          </w:tcPr>
+          <w:p>
+            <w:pPr>
+              <w:pStyle w:val="infoblue0"/>
+              <w:ind w:left="0"/>
+              <w:rPr>
+                <w:i w:val="0"/>
+                <w:iCs w:val="0"/>
+                <w:color w:val="auto"/>
+              </w:rPr>
+            </w:pPr>
+            <w:r>
+              <w:rPr>
+                <w:i w:val="0"/>
+                <w:iCs w:val="0"/>
+                <w:color w:val="auto"/>
+              </w:rPr>
+              <w:t>Phạm Vũ Duy</w:t>
+            </w:r>
+            <w:r>
+              <w:rPr>
+                <w:i w:val="0"/>
+                <w:iCs w:val="0"/>
+                <w:color w:val="auto"/>
+              </w:rPr>
+              <w:t>, Hồ Nguyễn Huy Hoàng</w:t>
+            </w:r>
+          </w:p>
+        </w:tc>
+        <w:tc>
+          <w:tcPr>
+            <w:tcW w:w="1321" w:type="dxa"/>
+            <w:vMerge/>
+            <w:shd w:val="clear" w:color="auto" w:fill="auto"/>
+          </w:tcPr>
+          <w:p>
+            <w:pPr>
+              <w:pStyle w:val="infoblue0"/>
+              <w:ind w:left="0"/>
+              <w:rPr>
+                <w:i w:val="0"/>
+                <w:iCs w:val="0"/>
+                <w:color w:val="auto"/>
+              </w:rPr>
+            </w:pPr>
+          </w:p>
+        </w:tc>
+        <w:tc>
+          <w:tcPr>
+            <w:tcW w:w="1421" w:type="dxa"/>
+            <w:vMerge/>
+            <w:shd w:val="clear" w:color="auto" w:fill="auto"/>
+          </w:tcPr>
+          <w:p>
+            <w:pPr>
+              <w:pStyle w:val="infoblue0"/>
+              <w:ind w:left="0"/>
+              <w:rPr>
+                <w:i w:val="0"/>
+                <w:iCs w:val="0"/>
+                <w:color w:val="auto"/>
+              </w:rPr>
+            </w:pPr>
+          </w:p>
+        </w:tc>
+      </w:tr>
+      <w:tr>
+        <w:trPr>
+          <w:trHeight w:val="276"/>
+        </w:trPr>
+        <w:tc>
+          <w:tcPr>
+            <w:tcW w:w="1278" w:type="dxa"/>
+            <w:vMerge w:val="restart"/>
+            <w:shd w:val="clear" w:color="auto" w:fill="auto"/>
+            <w:vAlign w:val="center"/>
+          </w:tcPr>
+          <w:p>
+            <w:pPr>
+              <w:pStyle w:val="infoblue0"/>
+              <w:ind w:left="0"/>
+              <w:jc w:val="center"/>
+              <w:rPr>
+                <w:i w:val="0"/>
+                <w:iCs w:val="0"/>
+                <w:color w:val="auto"/>
+              </w:rPr>
+            </w:pPr>
+            <w:r>
+              <w:rPr>
+                <w:i w:val="0"/>
+                <w:iCs w:val="0"/>
+                <w:color w:val="auto"/>
+              </w:rPr>
+              <w:t>Construction</w:t>
+            </w:r>
+          </w:p>
+        </w:tc>
+        <w:tc>
+          <w:tcPr>
+            <w:tcW w:w="1083" w:type="dxa"/>
+            <w:vMerge w:val="restart"/>
+            <w:shd w:val="clear" w:color="auto" w:fill="auto"/>
+            <w:vAlign w:val="center"/>
+          </w:tcPr>
+          <w:p>
+            <w:pPr>
+              <w:pStyle w:val="infoblue0"/>
+              <w:ind w:left="0"/>
+              <w:jc w:val="center"/>
+              <w:rPr>
+                <w:i w:val="0"/>
+                <w:iCs w:val="0"/>
+                <w:color w:val="auto"/>
+              </w:rPr>
+            </w:pPr>
+            <w:r>
+              <w:rPr>
+                <w:i w:val="0"/>
+                <w:iCs w:val="0"/>
+                <w:color w:val="auto"/>
+              </w:rPr>
+              <w:t>1</w:t>
+            </w:r>
+          </w:p>
+        </w:tc>
+        <w:tc>
+          <w:tcPr>
+            <w:tcW w:w="2427" w:type="dxa"/>
+            <w:shd w:val="clear" w:color="auto" w:fill="auto"/>
+          </w:tcPr>
+          <w:p>
+            <w:pPr>
+              <w:pStyle w:val="infoblue0"/>
+              <w:ind w:left="0"/>
+              <w:rPr>
+                <w:i w:val="0"/>
+                <w:iCs w:val="0"/>
+                <w:color w:val="auto"/>
+              </w:rPr>
+            </w:pPr>
+            <w:r>
+              <w:rPr>
+                <w:i w:val="0"/>
+                <w:iCs w:val="0"/>
+                <w:color w:val="auto"/>
+              </w:rPr>
+              <w:t>- Revised SAD</w:t>
+            </w:r>
+          </w:p>
+        </w:tc>
+        <w:tc>
+          <w:tcPr>
+            <w:tcW w:w="1326" w:type="dxa"/>
+          </w:tcPr>
+          <w:p>
+            <w:pPr>
+              <w:pStyle w:val="infoblue0"/>
+              <w:ind w:left="0"/>
+              <w:rPr>
+                <w:i w:val="0"/>
+                <w:iCs w:val="0"/>
+                <w:color w:val="auto"/>
+              </w:rPr>
+            </w:pPr>
+            <w:r>
+              <w:rPr>
+                <w:i w:val="0"/>
+                <w:iCs w:val="0"/>
+                <w:color w:val="auto"/>
+              </w:rPr>
+              <w:t>Phạm Vũ Duy</w:t>
+            </w:r>
+          </w:p>
+        </w:tc>
+        <w:tc>
+          <w:tcPr>
+            <w:tcW w:w="1321" w:type="dxa"/>
+            <w:vMerge w:val="restart"/>
+            <w:shd w:val="clear" w:color="auto" w:fill="auto"/>
+          </w:tcPr>
+          <w:p>
+            <w:pPr>
+              <w:pStyle w:val="infoblue0"/>
+              <w:ind w:left="0"/>
+              <w:rPr>
+                <w:i w:val="0"/>
+                <w:iCs w:val="0"/>
+                <w:color w:val="auto"/>
+              </w:rPr>
+            </w:pPr>
+            <w:r>
+              <w:rPr>
+                <w:i w:val="0"/>
+                <w:iCs w:val="0"/>
+                <w:color w:val="auto"/>
+              </w:rPr>
+              <w:t>30/11/2020</w:t>
+            </w:r>
+          </w:p>
+        </w:tc>
+        <w:tc>
+          <w:tcPr>
+            <w:tcW w:w="1421" w:type="dxa"/>
+            <w:vMerge w:val="restart"/>
+            <w:shd w:val="clear" w:color="auto" w:fill="auto"/>
+          </w:tcPr>
+          <w:p>
+            <w:pPr>
+              <w:pStyle w:val="infoblue0"/>
+              <w:ind w:left="0"/>
+              <w:rPr>
+                <w:i w:val="0"/>
+                <w:iCs w:val="0"/>
+                <w:color w:val="auto"/>
+              </w:rPr>
+            </w:pPr>
+            <w:r>
+              <w:rPr>
+                <w:i w:val="0"/>
+                <w:iCs w:val="0"/>
+                <w:color w:val="auto"/>
+              </w:rPr>
+              <w:t>13/12/2020</w:t>
+            </w:r>
+          </w:p>
+        </w:tc>
+      </w:tr>
+      <w:tr>
+        <w:trPr>
+          <w:trHeight w:val="528"/>
+        </w:trPr>
+        <w:tc>
+          <w:tcPr>
+            <w:tcW w:w="1278" w:type="dxa"/>
+            <w:vMerge/>
+            <w:shd w:val="clear" w:color="auto" w:fill="auto"/>
+            <w:vAlign w:val="center"/>
+          </w:tcPr>
+          <w:p>
+            <w:pPr>
+              <w:pStyle w:val="infoblue0"/>
+              <w:ind w:left="0"/>
+              <w:jc w:val="center"/>
+              <w:rPr>
+                <w:i w:val="0"/>
+                <w:iCs w:val="0"/>
+                <w:color w:val="auto"/>
+              </w:rPr>
+            </w:pPr>
+          </w:p>
+        </w:tc>
+        <w:tc>
+          <w:tcPr>
+            <w:tcW w:w="1083" w:type="dxa"/>
+            <w:vMerge/>
+            <w:shd w:val="clear" w:color="auto" w:fill="auto"/>
+            <w:vAlign w:val="center"/>
+          </w:tcPr>
+          <w:p>
+            <w:pPr>
+              <w:pStyle w:val="infoblue0"/>
+              <w:ind w:left="0"/>
+              <w:jc w:val="center"/>
+              <w:rPr>
+                <w:i w:val="0"/>
+                <w:iCs w:val="0"/>
+                <w:color w:val="auto"/>
+              </w:rPr>
+            </w:pPr>
+          </w:p>
+        </w:tc>
+        <w:tc>
+          <w:tcPr>
+            <w:tcW w:w="2427" w:type="dxa"/>
+            <w:shd w:val="clear" w:color="auto" w:fill="auto"/>
+          </w:tcPr>
+          <w:p>
+            <w:pPr>
+              <w:pStyle w:val="infoblue0"/>
+              <w:ind w:left="0"/>
+              <w:rPr>
+                <w:i w:val="0"/>
+                <w:iCs w:val="0"/>
+                <w:color w:val="auto"/>
+              </w:rPr>
+            </w:pPr>
+            <w:r>
+              <w:rPr>
+                <w:i w:val="0"/>
+                <w:iCs w:val="0"/>
+                <w:color w:val="auto"/>
+              </w:rPr>
+              <w:t xml:space="preserve">- Implementation (Source </w:t>
+            </w:r>
+            <w:r>
+              <w:rPr>
+                <w:i w:val="0"/>
+                <w:iCs w:val="0"/>
+                <w:color w:val="auto"/>
+              </w:rPr>
+              <w:lastRenderedPageBreak/>
+              <w:t>code)</w:t>
+            </w:r>
+          </w:p>
+        </w:tc>
+        <w:tc>
+          <w:tcPr>
+            <w:tcW w:w="1326" w:type="dxa"/>
+          </w:tcPr>
+          <w:p>
+            <w:pPr>
+              <w:pStyle w:val="infoblue0"/>
+              <w:ind w:left="0"/>
+              <w:rPr>
+                <w:i w:val="0"/>
+                <w:iCs w:val="0"/>
+                <w:color w:val="auto"/>
+              </w:rPr>
+            </w:pPr>
+            <w:r>
+              <w:rPr>
+                <w:i w:val="0"/>
+                <w:iCs w:val="0"/>
+                <w:color w:val="auto"/>
+              </w:rPr>
+              <w:lastRenderedPageBreak/>
+              <w:t xml:space="preserve">All team </w:t>
+            </w:r>
+            <w:r>
+              <w:rPr>
+                <w:i w:val="0"/>
+                <w:iCs w:val="0"/>
+                <w:color w:val="auto"/>
+              </w:rPr>
+              <w:lastRenderedPageBreak/>
+              <w:t>members</w:t>
+            </w:r>
+          </w:p>
+        </w:tc>
+        <w:tc>
+          <w:tcPr>
+            <w:tcW w:w="1321" w:type="dxa"/>
+            <w:vMerge/>
+            <w:shd w:val="clear" w:color="auto" w:fill="auto"/>
+          </w:tcPr>
+          <w:p>
+            <w:pPr>
+              <w:pStyle w:val="infoblue0"/>
+              <w:ind w:left="0"/>
+              <w:rPr>
+                <w:i w:val="0"/>
+                <w:iCs w:val="0"/>
+                <w:color w:val="auto"/>
+              </w:rPr>
+            </w:pPr>
+          </w:p>
+        </w:tc>
+        <w:tc>
+          <w:tcPr>
+            <w:tcW w:w="1421" w:type="dxa"/>
+            <w:vMerge/>
+            <w:shd w:val="clear" w:color="auto" w:fill="auto"/>
+          </w:tcPr>
+          <w:p>
+            <w:pPr>
+              <w:pStyle w:val="infoblue0"/>
+              <w:ind w:left="0"/>
+              <w:rPr>
+                <w:i w:val="0"/>
+                <w:iCs w:val="0"/>
+                <w:color w:val="auto"/>
+              </w:rPr>
+            </w:pPr>
+          </w:p>
+        </w:tc>
+      </w:tr>
+      <w:tr>
+        <w:trPr>
+          <w:trHeight w:val="492"/>
+        </w:trPr>
+        <w:tc>
+          <w:tcPr>
+            <w:tcW w:w="1278" w:type="dxa"/>
+            <w:vMerge/>
+            <w:shd w:val="clear" w:color="auto" w:fill="auto"/>
+            <w:vAlign w:val="center"/>
+          </w:tcPr>
+          <w:p>
+            <w:pPr>
+              <w:pStyle w:val="infoblue0"/>
+              <w:ind w:left="0"/>
+              <w:jc w:val="center"/>
+              <w:rPr>
+                <w:i w:val="0"/>
+                <w:iCs w:val="0"/>
+                <w:color w:val="auto"/>
+              </w:rPr>
+            </w:pPr>
+          </w:p>
+        </w:tc>
+        <w:tc>
+          <w:tcPr>
+            <w:tcW w:w="1083" w:type="dxa"/>
+            <w:vMerge/>
+            <w:shd w:val="clear" w:color="auto" w:fill="auto"/>
+            <w:vAlign w:val="center"/>
+          </w:tcPr>
+          <w:p>
+            <w:pPr>
+              <w:pStyle w:val="infoblue0"/>
+              <w:ind w:left="0"/>
+              <w:jc w:val="center"/>
+              <w:rPr>
+                <w:i w:val="0"/>
+                <w:iCs w:val="0"/>
+                <w:color w:val="auto"/>
+              </w:rPr>
+            </w:pPr>
+          </w:p>
+        </w:tc>
+        <w:tc>
+          <w:tcPr>
+            <w:tcW w:w="2427" w:type="dxa"/>
+            <w:shd w:val="clear" w:color="auto" w:fill="auto"/>
+          </w:tcPr>
+          <w:p>
+            <w:pPr>
+              <w:pStyle w:val="infoblue0"/>
+              <w:ind w:left="0"/>
+              <w:rPr>
+                <w:i w:val="0"/>
+                <w:iCs w:val="0"/>
+                <w:color w:val="auto"/>
+              </w:rPr>
+            </w:pPr>
+            <w:r>
+              <w:rPr>
+                <w:i w:val="0"/>
+                <w:iCs w:val="0"/>
+                <w:color w:val="auto"/>
+              </w:rPr>
+              <w:t>- Test-plan</w:t>
+            </w:r>
+          </w:p>
+        </w:tc>
+        <w:tc>
+          <w:tcPr>
+            <w:tcW w:w="1326" w:type="dxa"/>
+          </w:tcPr>
+          <w:p>
+            <w:pPr>
+              <w:pStyle w:val="infoblue0"/>
+              <w:ind w:left="0"/>
+              <w:rPr>
+                <w:i w:val="0"/>
+                <w:iCs w:val="0"/>
+                <w:color w:val="auto"/>
+              </w:rPr>
+            </w:pPr>
+            <w:r>
+              <w:rPr>
+                <w:i w:val="0"/>
+                <w:iCs w:val="0"/>
+                <w:color w:val="auto"/>
+              </w:rPr>
+              <w:t>Mai Đăng Khánh</w:t>
+            </w:r>
+          </w:p>
+        </w:tc>
+        <w:tc>
+          <w:tcPr>
+            <w:tcW w:w="1321" w:type="dxa"/>
+            <w:vMerge/>
+            <w:shd w:val="clear" w:color="auto" w:fill="auto"/>
+          </w:tcPr>
+          <w:p>
+            <w:pPr>
+              <w:pStyle w:val="infoblue0"/>
+              <w:ind w:left="0"/>
+              <w:rPr>
+                <w:i w:val="0"/>
+                <w:iCs w:val="0"/>
+                <w:color w:val="auto"/>
+              </w:rPr>
+            </w:pPr>
+          </w:p>
+        </w:tc>
+        <w:tc>
+          <w:tcPr>
+            <w:tcW w:w="1421" w:type="dxa"/>
+            <w:vMerge/>
+            <w:shd w:val="clear" w:color="auto" w:fill="auto"/>
+          </w:tcPr>
+          <w:p>
+            <w:pPr>
+              <w:pStyle w:val="infoblue0"/>
+              <w:ind w:left="0"/>
+              <w:rPr>
+                <w:i w:val="0"/>
+                <w:iCs w:val="0"/>
+                <w:color w:val="auto"/>
+              </w:rPr>
+            </w:pPr>
           </w:p>
         </w:tc>
       </w:tr>
@@ -5762,7 +7589,171 @@
         </w:trPr>
         <w:tc>
           <w:tcPr>
-            <w:tcW w:w="1723" w:type="dxa"/>
+            <w:tcW w:w="1278" w:type="dxa"/>
+            <w:vMerge/>
+            <w:shd w:val="clear" w:color="auto" w:fill="auto"/>
+            <w:vAlign w:val="center"/>
+          </w:tcPr>
+          <w:p>
+            <w:pPr>
+              <w:pStyle w:val="infoblue0"/>
+              <w:ind w:left="0"/>
+              <w:jc w:val="center"/>
+              <w:rPr>
+                <w:i w:val="0"/>
+                <w:iCs w:val="0"/>
+                <w:color w:val="auto"/>
+              </w:rPr>
+            </w:pPr>
+          </w:p>
+        </w:tc>
+        <w:tc>
+          <w:tcPr>
+            <w:tcW w:w="1083" w:type="dxa"/>
+            <w:vMerge/>
+            <w:shd w:val="clear" w:color="auto" w:fill="auto"/>
+            <w:vAlign w:val="center"/>
+          </w:tcPr>
+          <w:p>
+            <w:pPr>
+              <w:pStyle w:val="infoblue0"/>
+              <w:ind w:left="0"/>
+              <w:jc w:val="center"/>
+              <w:rPr>
+                <w:i w:val="0"/>
+                <w:iCs w:val="0"/>
+                <w:color w:val="auto"/>
+              </w:rPr>
+            </w:pPr>
+          </w:p>
+        </w:tc>
+        <w:tc>
+          <w:tcPr>
+            <w:tcW w:w="2427" w:type="dxa"/>
+            <w:shd w:val="clear" w:color="auto" w:fill="auto"/>
+          </w:tcPr>
+          <w:p>
+            <w:pPr>
+              <w:pStyle w:val="infoblue0"/>
+              <w:ind w:left="0"/>
+              <w:rPr>
+                <w:i w:val="0"/>
+                <w:iCs w:val="0"/>
+                <w:color w:val="auto"/>
+              </w:rPr>
+            </w:pPr>
+            <w:r>
+              <w:rPr>
+                <w:i w:val="0"/>
+                <w:iCs w:val="0"/>
+                <w:color w:val="auto"/>
+              </w:rPr>
+              <w:t>- Releases (See 4.2.3 for better details)</w:t>
+            </w:r>
+          </w:p>
+        </w:tc>
+        <w:tc>
+          <w:tcPr>
+            <w:tcW w:w="1326" w:type="dxa"/>
+          </w:tcPr>
+          <w:p>
+            <w:pPr>
+              <w:pStyle w:val="infoblue0"/>
+              <w:ind w:left="0"/>
+              <w:rPr>
+                <w:i w:val="0"/>
+                <w:iCs w:val="0"/>
+                <w:color w:val="auto"/>
+              </w:rPr>
+            </w:pPr>
+            <w:r>
+              <w:rPr>
+                <w:i w:val="0"/>
+                <w:iCs w:val="0"/>
+                <w:color w:val="auto"/>
+              </w:rPr>
+              <w:t>Hồ Nguyễn Huy Hoàng</w:t>
+            </w:r>
+          </w:p>
+        </w:tc>
+        <w:tc>
+          <w:tcPr>
+            <w:tcW w:w="1321" w:type="dxa"/>
+            <w:shd w:val="clear" w:color="auto" w:fill="auto"/>
+          </w:tcPr>
+          <w:p>
+            <w:pPr>
+              <w:pStyle w:val="infoblue0"/>
+              <w:ind w:left="0"/>
+              <w:rPr>
+                <w:i w:val="0"/>
+                <w:iCs w:val="0"/>
+                <w:color w:val="auto"/>
+              </w:rPr>
+            </w:pPr>
+            <w:r>
+              <w:rPr>
+                <w:i w:val="0"/>
+                <w:iCs w:val="0"/>
+                <w:color w:val="auto"/>
+              </w:rPr>
+              <w:t>8/12/2020</w:t>
+            </w:r>
+          </w:p>
+        </w:tc>
+        <w:tc>
+          <w:tcPr>
+            <w:tcW w:w="1421" w:type="dxa"/>
+            <w:shd w:val="clear" w:color="auto" w:fill="auto"/>
+          </w:tcPr>
+          <w:p>
+            <w:pPr>
+              <w:pStyle w:val="infoblue0"/>
+              <w:ind w:left="0"/>
+              <w:rPr>
+                <w:i w:val="0"/>
+                <w:iCs w:val="0"/>
+                <w:color w:val="auto"/>
+              </w:rPr>
+            </w:pPr>
+            <w:r>
+              <w:rPr>
+                <w:i w:val="0"/>
+                <w:iCs w:val="0"/>
+                <w:color w:val="auto"/>
+              </w:rPr>
+              <w:t>20/12/2020</w:t>
+            </w:r>
+          </w:p>
+        </w:tc>
+      </w:tr>
+      <w:tr>
+        <w:trPr>
+          <w:trHeight w:val="288"/>
+        </w:trPr>
+        <w:tc>
+          <w:tcPr>
+            <w:tcW w:w="1278" w:type="dxa"/>
+            <w:vMerge/>
+            <w:shd w:val="clear" w:color="auto" w:fill="auto"/>
+            <w:vAlign w:val="center"/>
+          </w:tcPr>
+          <w:p>
+            <w:pPr>
+              <w:pStyle w:val="infoblue0"/>
+              <w:ind w:left="0"/>
+              <w:jc w:val="center"/>
+              <w:rPr>
+                <w:i w:val="0"/>
+                <w:iCs w:val="0"/>
+                <w:color w:val="auto"/>
+              </w:rPr>
+            </w:pPr>
+          </w:p>
+        </w:tc>
+        <w:tc>
+          <w:tcPr>
+            <w:tcW w:w="1083" w:type="dxa"/>
             <w:vMerge w:val="restart"/>
             <w:shd w:val="clear" w:color="auto" w:fill="auto"/>
             <w:vAlign w:val="center"/>
@@ -5784,13 +7775,159 @@
                 <w:iCs w:val="0"/>
                 <w:color w:val="auto"/>
               </w:rPr>
-              <w:t>Elaboration</w:t>
-            </w:r>
+              <w:t>2</w:t>
+            </w:r>
+          </w:p>
+        </w:tc>
+        <w:tc>
+          <w:tcPr>
+            <w:tcW w:w="2427" w:type="dxa"/>
+            <w:shd w:val="clear" w:color="auto" w:fill="auto"/>
+          </w:tcPr>
+          <w:p>
+            <w:pPr>
+              <w:pStyle w:val="infoblue0"/>
+              <w:ind w:left="0"/>
+              <w:rPr>
+                <w:i w:val="0"/>
+                <w:iCs w:val="0"/>
+                <w:color w:val="auto"/>
+              </w:rPr>
+            </w:pPr>
+            <w:r>
+              <w:rPr>
+                <w:i w:val="0"/>
+                <w:iCs w:val="0"/>
+                <w:color w:val="auto"/>
+              </w:rPr>
+              <w:t>- Testing</w:t>
+            </w:r>
+          </w:p>
+        </w:tc>
+        <w:tc>
+          <w:tcPr>
+            <w:tcW w:w="1326" w:type="dxa"/>
+          </w:tcPr>
+          <w:p>
+            <w:pPr>
+              <w:pStyle w:val="infoblue0"/>
+              <w:ind w:left="0"/>
+              <w:rPr>
+                <w:i w:val="0"/>
+                <w:iCs w:val="0"/>
+                <w:color w:val="auto"/>
+              </w:rPr>
+            </w:pPr>
+            <w:r>
+              <w:rPr>
+                <w:i w:val="0"/>
+                <w:iCs w:val="0"/>
+                <w:color w:val="auto"/>
+              </w:rPr>
+              <w:t>Mai Đăng Khánh</w:t>
+            </w:r>
+          </w:p>
+        </w:tc>
+        <w:tc>
+          <w:tcPr>
+            <w:tcW w:w="1321" w:type="dxa"/>
+            <w:vMerge w:val="restart"/>
+            <w:shd w:val="clear" w:color="auto" w:fill="auto"/>
+          </w:tcPr>
+          <w:p>
+            <w:pPr>
+              <w:pStyle w:val="infoblue0"/>
+              <w:ind w:left="0"/>
+              <w:rPr>
+                <w:i w:val="0"/>
+                <w:iCs w:val="0"/>
+                <w:color w:val="auto"/>
+              </w:rPr>
+            </w:pPr>
+            <w:r>
+              <w:rPr>
+                <w:i w:val="0"/>
+                <w:iCs w:val="0"/>
+                <w:color w:val="auto"/>
+              </w:rPr>
+              <w:t>14/12/2020</w:t>
+            </w:r>
+          </w:p>
+        </w:tc>
+        <w:tc>
+          <w:tcPr>
+            <w:tcW w:w="1421" w:type="dxa"/>
+            <w:vMerge w:val="restart"/>
+            <w:shd w:val="clear" w:color="auto" w:fill="auto"/>
+          </w:tcPr>
+          <w:p>
+            <w:pPr>
+              <w:pStyle w:val="infoblue0"/>
+              <w:ind w:left="0"/>
+              <w:rPr>
+                <w:i w:val="0"/>
+                <w:iCs w:val="0"/>
+                <w:color w:val="auto"/>
+              </w:rPr>
+            </w:pPr>
+            <w:r>
+              <w:rPr>
+                <w:i w:val="0"/>
+                <w:iCs w:val="0"/>
+                <w:color w:val="auto"/>
+              </w:rPr>
+              <w:t>20/12/2020</w:t>
+            </w:r>
+          </w:p>
+          <w:p>
+            <w:pPr>
+              <w:pStyle w:val="infoblue0"/>
+              <w:ind w:left="0"/>
+              <w:rPr>
+                <w:i w:val="0"/>
+                <w:iCs w:val="0"/>
+                <w:color w:val="auto"/>
+              </w:rPr>
+            </w:pPr>
+            <w:r>
+              <w:rPr>
+                <w:i w:val="0"/>
+                <w:iCs w:val="0"/>
+                <w:color w:val="auto"/>
+              </w:rPr>
+              <w:t>(Can be extended to 27/12/2020 corresponding to final submission deadline)</w:t>
+            </w:r>
+          </w:p>
+        </w:tc>
+      </w:tr>
+      <w:tr>
+        <w:trPr>
+          <w:trHeight w:val="1872"/>
+        </w:trPr>
+        <w:tc>
+          <w:tcPr>
+            <w:tcW w:w="1278" w:type="dxa"/>
+            <w:vMerge/>
+            <w:shd w:val="clear" w:color="auto" w:fill="auto"/>
+            <w:vAlign w:val="center"/>
+          </w:tcPr>
+          <w:p>
+            <w:pPr>
+              <w:pStyle w:val="infoblue0"/>
+              <w:ind w:left="0"/>
+              <w:jc w:val="center"/>
+              <w:rPr>
+                <w:i w:val="0"/>
+                <w:iCs w:val="0"/>
+                <w:color w:val="auto"/>
+              </w:rPr>
+            </w:pPr>
           </w:p>
         </w:tc>
         <w:tc>
           <w:tcPr>
             <w:tcW w:w="1083" w:type="dxa"/>
+            <w:vMerge/>
             <w:shd w:val="clear" w:color="auto" w:fill="auto"/>
             <w:vAlign w:val="center"/>
           </w:tcPr>
@@ -5805,127 +7942,91 @@
                 <w:color w:val="auto"/>
               </w:rPr>
             </w:pPr>
-            <w:r>
-              <w:rPr>
-                <w:i w:val="0"/>
-                <w:iCs w:val="0"/>
-                <w:color w:val="auto"/>
-              </w:rPr>
-              <w:t>1</w:t>
-            </w:r>
-          </w:p>
-        </w:tc>
-        <w:tc>
-          <w:tcPr>
-            <w:tcW w:w="3152" w:type="dxa"/>
-            <w:shd w:val="clear" w:color="auto" w:fill="auto"/>
-          </w:tcPr>
-          <w:p>
-            <w:pPr>
-              <w:pStyle w:val="infoblue0"/>
-              <w:ind w:left="0"/>
-              <w:rPr>
-                <w:i w:val="0"/>
-                <w:iCs w:val="0"/>
-                <w:color w:val="auto"/>
-              </w:rPr>
-            </w:pPr>
-            <w:r>
-              <w:rPr>
-                <w:i w:val="0"/>
-                <w:iCs w:val="0"/>
-                <w:color w:val="auto"/>
-              </w:rPr>
-              <w:t xml:space="preserve">- Revised project plan </w:t>
-            </w:r>
-          </w:p>
-          <w:p>
-            <w:pPr>
-              <w:pStyle w:val="infoblue0"/>
-              <w:ind w:left="0"/>
-              <w:rPr>
-                <w:i w:val="0"/>
-                <w:iCs w:val="0"/>
-                <w:color w:val="auto"/>
-              </w:rPr>
-            </w:pPr>
-            <w:r>
-              <w:rPr>
-                <w:i w:val="0"/>
-                <w:iCs w:val="0"/>
-                <w:color w:val="auto"/>
-              </w:rPr>
-              <w:t>- Detailed vision document</w:t>
-            </w:r>
-          </w:p>
-          <w:p>
-            <w:pPr>
-              <w:pStyle w:val="infoblue0"/>
-              <w:ind w:left="0"/>
-              <w:rPr>
-                <w:i w:val="0"/>
-                <w:iCs w:val="0"/>
-                <w:color w:val="auto"/>
-              </w:rPr>
-            </w:pPr>
-            <w:r>
-              <w:rPr>
-                <w:i w:val="0"/>
-                <w:iCs w:val="0"/>
-                <w:color w:val="auto"/>
-              </w:rPr>
-              <w:t>- Use-case model, use-case specification</w:t>
-            </w:r>
-          </w:p>
-        </w:tc>
-        <w:tc>
-          <w:tcPr>
-            <w:tcW w:w="1440" w:type="dxa"/>
-            <w:shd w:val="clear" w:color="auto" w:fill="auto"/>
-          </w:tcPr>
-          <w:p>
-            <w:pPr>
-              <w:pStyle w:val="infoblue0"/>
-              <w:ind w:left="0"/>
-              <w:rPr>
-                <w:i w:val="0"/>
-                <w:iCs w:val="0"/>
-                <w:color w:val="auto"/>
-              </w:rPr>
-            </w:pPr>
-            <w:r>
-              <w:rPr>
-                <w:i w:val="0"/>
-                <w:iCs w:val="0"/>
-                <w:color w:val="auto"/>
-              </w:rPr>
-              <w:t>2/11/2020</w:t>
-            </w:r>
-          </w:p>
-        </w:tc>
-        <w:tc>
-          <w:tcPr>
-            <w:tcW w:w="1458" w:type="dxa"/>
-            <w:shd w:val="clear" w:color="auto" w:fill="auto"/>
-          </w:tcPr>
-          <w:p>
-            <w:pPr>
-              <w:pStyle w:val="infoblue0"/>
-              <w:ind w:left="0"/>
-              <w:rPr>
-                <w:i w:val="0"/>
-                <w:iCs w:val="0"/>
-                <w:color w:val="auto"/>
-              </w:rPr>
-            </w:pPr>
-            <w:r>
-              <w:rPr>
-                <w:i w:val="0"/>
-                <w:iCs w:val="0"/>
-                <w:color w:val="auto"/>
-              </w:rPr>
-              <w:t>15/11/2020</w:t>
-            </w:r>
+          </w:p>
+        </w:tc>
+        <w:tc>
+          <w:tcPr>
+            <w:tcW w:w="2427" w:type="dxa"/>
+            <w:shd w:val="clear" w:color="auto" w:fill="auto"/>
+          </w:tcPr>
+          <w:p>
+            <w:pPr>
+              <w:pStyle w:val="infoblue0"/>
+              <w:ind w:left="0"/>
+              <w:rPr>
+                <w:i w:val="0"/>
+                <w:iCs w:val="0"/>
+                <w:color w:val="auto"/>
+              </w:rPr>
+            </w:pPr>
+            <w:r>
+              <w:rPr>
+                <w:i w:val="0"/>
+                <w:iCs w:val="0"/>
+                <w:color w:val="auto"/>
+              </w:rPr>
+              <w:t>- Prepares presentation slides (PP)</w:t>
+            </w:r>
+          </w:p>
+        </w:tc>
+        <w:tc>
+          <w:tcPr>
+            <w:tcW w:w="1326" w:type="dxa"/>
+          </w:tcPr>
+          <w:p>
+            <w:pPr>
+              <w:pStyle w:val="infoblue0"/>
+              <w:ind w:left="0"/>
+              <w:rPr>
+                <w:i w:val="0"/>
+                <w:iCs w:val="0"/>
+                <w:color w:val="auto"/>
+              </w:rPr>
+            </w:pPr>
+            <w:r>
+              <w:rPr>
+                <w:i w:val="0"/>
+                <w:iCs w:val="0"/>
+                <w:color w:val="auto"/>
+              </w:rPr>
+              <w:t>Hồ Nguyễn Huy Hoàng, Huỳnh Nhật Nam, Phạm Vũ Duy, Nguyễn Phúc Thịnh</w:t>
+            </w:r>
+          </w:p>
+        </w:tc>
+        <w:tc>
+          <w:tcPr>
+            <w:tcW w:w="1321" w:type="dxa"/>
+            <w:vMerge/>
+            <w:shd w:val="clear" w:color="auto" w:fill="auto"/>
+          </w:tcPr>
+          <w:p>
+            <w:pPr>
+              <w:pStyle w:val="infoblue0"/>
+              <w:ind w:left="0"/>
+              <w:rPr>
+                <w:i w:val="0"/>
+                <w:iCs w:val="0"/>
+                <w:color w:val="auto"/>
+              </w:rPr>
+            </w:pPr>
+          </w:p>
+        </w:tc>
+        <w:tc>
+          <w:tcPr>
+            <w:tcW w:w="1421" w:type="dxa"/>
+            <w:vMerge/>
+            <w:shd w:val="clear" w:color="auto" w:fill="auto"/>
+          </w:tcPr>
+          <w:p>
+            <w:pPr>
+              <w:pStyle w:val="infoblue0"/>
+              <w:ind w:left="0"/>
+              <w:rPr>
+                <w:i w:val="0"/>
+                <w:iCs w:val="0"/>
+                <w:color w:val="auto"/>
+              </w:rPr>
+            </w:pPr>
           </w:p>
         </w:tc>
       </w:tr>
@@ -5935,399 +8036,14 @@
         </w:trPr>
         <w:tc>
           <w:tcPr>
-            <w:tcW w:w="1723" w:type="dxa"/>
+            <w:tcW w:w="1278" w:type="dxa"/>
             <w:vMerge/>
             <w:shd w:val="clear" w:color="auto" w:fill="auto"/>
-            <w:vAlign w:val="center"/>
-          </w:tcPr>
-          <w:p>
-            <w:pPr>
-              <w:pStyle w:val="infoblue0"/>
-              <w:ind w:left="0"/>
-              <w:jc w:val="center"/>
-              <w:rPr>
-                <w:i w:val="0"/>
-                <w:iCs w:val="0"/>
-                <w:color w:val="auto"/>
-              </w:rPr>
-            </w:pPr>
-          </w:p>
-        </w:tc>
-        <w:tc>
-          <w:tcPr>
-            <w:tcW w:w="1083" w:type="dxa"/>
-            <w:shd w:val="clear" w:color="auto" w:fill="auto"/>
-            <w:vAlign w:val="center"/>
-          </w:tcPr>
-          <w:p>
-            <w:pPr>
-              <w:pStyle w:val="infoblue0"/>
-              <w:ind w:left="0"/>
-              <w:jc w:val="center"/>
-              <w:rPr>
-                <w:i w:val="0"/>
-                <w:iCs w:val="0"/>
-                <w:color w:val="auto"/>
-              </w:rPr>
-            </w:pPr>
-            <w:r>
-              <w:rPr>
-                <w:i w:val="0"/>
-                <w:iCs w:val="0"/>
-                <w:color w:val="auto"/>
-              </w:rPr>
-              <w:t>2</w:t>
-            </w:r>
-          </w:p>
-        </w:tc>
-        <w:tc>
-          <w:tcPr>
-            <w:tcW w:w="3152" w:type="dxa"/>
-            <w:shd w:val="clear" w:color="auto" w:fill="auto"/>
-          </w:tcPr>
-          <w:p>
-            <w:pPr>
-              <w:pStyle w:val="infoblue0"/>
-              <w:ind w:left="0"/>
-              <w:rPr>
-                <w:i w:val="0"/>
-                <w:iCs w:val="0"/>
-                <w:color w:val="auto"/>
-              </w:rPr>
-            </w:pPr>
-            <w:r>
-              <w:rPr>
-                <w:i w:val="0"/>
-                <w:iCs w:val="0"/>
-                <w:color w:val="auto"/>
-              </w:rPr>
-              <w:t>- 2</w:t>
-            </w:r>
-            <w:r>
-              <w:rPr>
-                <w:i w:val="0"/>
-                <w:iCs w:val="0"/>
-                <w:color w:val="auto"/>
-                <w:vertAlign w:val="superscript"/>
-              </w:rPr>
-              <w:t>nd</w:t>
-            </w:r>
-            <w:r>
-              <w:rPr>
-                <w:i w:val="0"/>
-                <w:iCs w:val="0"/>
-                <w:color w:val="auto"/>
-              </w:rPr>
-              <w:t xml:space="preserve"> submission use-case document</w:t>
-            </w:r>
-          </w:p>
-          <w:p>
-            <w:pPr>
-              <w:pStyle w:val="infoblue0"/>
-              <w:ind w:left="0"/>
-              <w:rPr>
-                <w:i w:val="0"/>
-                <w:iCs w:val="0"/>
-                <w:color w:val="auto"/>
-              </w:rPr>
-            </w:pPr>
-            <w:r>
-              <w:rPr>
-                <w:i w:val="0"/>
-                <w:iCs w:val="0"/>
-                <w:color w:val="auto"/>
-              </w:rPr>
-              <w:t>- Defines software architecture</w:t>
-            </w:r>
-          </w:p>
-          <w:p>
-            <w:pPr>
-              <w:pStyle w:val="infoblue0"/>
-              <w:ind w:left="0"/>
-              <w:rPr>
-                <w:i w:val="0"/>
-                <w:iCs w:val="0"/>
-                <w:color w:val="auto"/>
-              </w:rPr>
-            </w:pPr>
-            <w:r>
-              <w:rPr>
-                <w:i w:val="0"/>
-                <w:iCs w:val="0"/>
-                <w:color w:val="auto"/>
-              </w:rPr>
-              <w:t>- Class diagrams</w:t>
-            </w:r>
-          </w:p>
-          <w:p>
-            <w:pPr>
-              <w:pStyle w:val="infoblue0"/>
-              <w:ind w:left="0"/>
-              <w:rPr>
-                <w:i w:val="0"/>
-                <w:iCs w:val="0"/>
-                <w:color w:val="auto"/>
-              </w:rPr>
-            </w:pPr>
-            <w:r>
-              <w:rPr>
-                <w:i w:val="0"/>
-                <w:iCs w:val="0"/>
-                <w:color w:val="auto"/>
-              </w:rPr>
-              <w:t>- UI prototype</w:t>
-            </w:r>
-          </w:p>
-        </w:tc>
-        <w:tc>
-          <w:tcPr>
-            <w:tcW w:w="1440" w:type="dxa"/>
-            <w:shd w:val="clear" w:color="auto" w:fill="auto"/>
-          </w:tcPr>
-          <w:p>
-            <w:pPr>
-              <w:pStyle w:val="infoblue0"/>
-              <w:ind w:left="0"/>
-              <w:rPr>
-                <w:i w:val="0"/>
-                <w:iCs w:val="0"/>
-                <w:color w:val="auto"/>
-              </w:rPr>
-            </w:pPr>
-            <w:r>
-              <w:rPr>
-                <w:i w:val="0"/>
-                <w:iCs w:val="0"/>
-                <w:color w:val="auto"/>
-              </w:rPr>
-              <w:t>16/11/2020</w:t>
-            </w:r>
-          </w:p>
-        </w:tc>
-        <w:tc>
-          <w:tcPr>
-            <w:tcW w:w="1458" w:type="dxa"/>
-            <w:shd w:val="clear" w:color="auto" w:fill="auto"/>
-          </w:tcPr>
-          <w:p>
-            <w:pPr>
-              <w:pStyle w:val="infoblue0"/>
-              <w:ind w:left="0"/>
-              <w:rPr>
-                <w:i w:val="0"/>
-                <w:iCs w:val="0"/>
-                <w:color w:val="auto"/>
-              </w:rPr>
-            </w:pPr>
-            <w:r>
-              <w:rPr>
-                <w:i w:val="0"/>
-                <w:iCs w:val="0"/>
-                <w:color w:val="auto"/>
-              </w:rPr>
-              <w:t>29/11/2020</w:t>
-            </w:r>
-          </w:p>
-        </w:tc>
-      </w:tr>
-      <w:tr>
-        <w:trPr>
-          <w:trHeight w:val="800"/>
-        </w:trPr>
-        <w:tc>
-          <w:tcPr>
-            <w:tcW w:w="1723" w:type="dxa"/>
-            <w:vMerge w:val="restart"/>
-            <w:shd w:val="clear" w:color="auto" w:fill="auto"/>
-            <w:vAlign w:val="center"/>
-          </w:tcPr>
-          <w:p>
-            <w:pPr>
-              <w:pStyle w:val="infoblue0"/>
-              <w:ind w:left="0"/>
-              <w:jc w:val="center"/>
-              <w:rPr>
-                <w:i w:val="0"/>
-                <w:iCs w:val="0"/>
-                <w:color w:val="auto"/>
-              </w:rPr>
-            </w:pPr>
-            <w:r>
-              <w:rPr>
-                <w:i w:val="0"/>
-                <w:iCs w:val="0"/>
-                <w:color w:val="auto"/>
-              </w:rPr>
-              <w:t>Construction</w:t>
-            </w:r>
-          </w:p>
-        </w:tc>
-        <w:tc>
-          <w:tcPr>
-            <w:tcW w:w="1083" w:type="dxa"/>
-            <w:vMerge w:val="restart"/>
-            <w:shd w:val="clear" w:color="auto" w:fill="auto"/>
-            <w:vAlign w:val="center"/>
-          </w:tcPr>
-          <w:p>
-            <w:pPr>
-              <w:pStyle w:val="infoblue0"/>
-              <w:ind w:left="0"/>
-              <w:jc w:val="center"/>
-              <w:rPr>
-                <w:i w:val="0"/>
-                <w:iCs w:val="0"/>
-                <w:color w:val="auto"/>
-              </w:rPr>
-            </w:pPr>
-            <w:r>
-              <w:rPr>
-                <w:i w:val="0"/>
-                <w:iCs w:val="0"/>
-                <w:color w:val="auto"/>
-              </w:rPr>
-              <w:t>1</w:t>
-            </w:r>
-          </w:p>
-        </w:tc>
-        <w:tc>
-          <w:tcPr>
-            <w:tcW w:w="3152" w:type="dxa"/>
-            <w:shd w:val="clear" w:color="auto" w:fill="auto"/>
-          </w:tcPr>
-          <w:p>
-            <w:pPr>
-              <w:pStyle w:val="infoblue0"/>
-              <w:ind w:left="0"/>
-              <w:rPr>
-                <w:i w:val="0"/>
-                <w:iCs w:val="0"/>
-                <w:color w:val="auto"/>
-              </w:rPr>
-            </w:pPr>
-            <w:r>
-              <w:rPr>
-                <w:i w:val="0"/>
-                <w:iCs w:val="0"/>
-                <w:color w:val="auto"/>
-              </w:rPr>
-              <w:t>- Revised SAD</w:t>
-            </w:r>
-          </w:p>
-          <w:p>
-            <w:pPr>
-              <w:pStyle w:val="infoblue0"/>
-              <w:ind w:left="0"/>
-              <w:rPr>
-                <w:i w:val="0"/>
-                <w:iCs w:val="0"/>
-                <w:color w:val="auto"/>
-              </w:rPr>
-            </w:pPr>
-            <w:r>
-              <w:rPr>
-                <w:i w:val="0"/>
-                <w:iCs w:val="0"/>
-                <w:color w:val="auto"/>
-              </w:rPr>
-              <w:t xml:space="preserve">- Implementation </w:t>
-            </w:r>
-            <w:r>
-              <w:rPr>
-                <w:i w:val="0"/>
-                <w:iCs w:val="0"/>
-                <w:color w:val="auto"/>
-              </w:rPr>
-              <w:t>(Source code)</w:t>
-            </w:r>
-          </w:p>
-          <w:p>
-            <w:pPr>
-              <w:pStyle w:val="infoblue0"/>
-              <w:ind w:left="0"/>
-              <w:rPr>
-                <w:i w:val="0"/>
-                <w:iCs w:val="0"/>
-                <w:color w:val="auto"/>
-              </w:rPr>
-            </w:pPr>
-            <w:r>
-              <w:rPr>
-                <w:i w:val="0"/>
-                <w:iCs w:val="0"/>
-                <w:color w:val="auto"/>
-              </w:rPr>
-              <w:t>- Test-plan</w:t>
-            </w:r>
-          </w:p>
-        </w:tc>
-        <w:tc>
-          <w:tcPr>
-            <w:tcW w:w="1440" w:type="dxa"/>
-            <w:shd w:val="clear" w:color="auto" w:fill="auto"/>
-          </w:tcPr>
-          <w:p>
-            <w:pPr>
-              <w:pStyle w:val="infoblue0"/>
-              <w:ind w:left="0"/>
-              <w:rPr>
-                <w:i w:val="0"/>
-                <w:iCs w:val="0"/>
-                <w:color w:val="auto"/>
-              </w:rPr>
-            </w:pPr>
-            <w:r>
-              <w:rPr>
-                <w:i w:val="0"/>
-                <w:iCs w:val="0"/>
-                <w:color w:val="auto"/>
-              </w:rPr>
-              <w:t>30/11/2020</w:t>
-            </w:r>
-          </w:p>
-        </w:tc>
-        <w:tc>
-          <w:tcPr>
-            <w:tcW w:w="1458" w:type="dxa"/>
-            <w:shd w:val="clear" w:color="auto" w:fill="auto"/>
-          </w:tcPr>
-          <w:p>
-            <w:pPr>
-              <w:pStyle w:val="infoblue0"/>
-              <w:ind w:left="0"/>
-              <w:rPr>
-                <w:i w:val="0"/>
-                <w:iCs w:val="0"/>
-                <w:color w:val="auto"/>
-              </w:rPr>
-            </w:pPr>
-            <w:r>
-              <w:rPr>
-                <w:i w:val="0"/>
-                <w:iCs w:val="0"/>
-                <w:color w:val="auto"/>
-              </w:rPr>
-              <w:t>13/12/2020</w:t>
-            </w:r>
-          </w:p>
-        </w:tc>
-      </w:tr>
-      <w:tr>
-        <w:trPr>
-          <w:trHeight w:val="800"/>
-        </w:trPr>
-        <w:tc>
-          <w:tcPr>
-            <w:tcW w:w="1723" w:type="dxa"/>
-            <w:vMerge/>
-            <w:shd w:val="clear" w:color="auto" w:fill="auto"/>
-            <w:vAlign w:val="center"/>
-          </w:tcPr>
-          <w:p>
-            <w:pPr>
-              <w:pStyle w:val="infoblue0"/>
-              <w:ind w:left="0"/>
-              <w:jc w:val="center"/>
+          </w:tcPr>
+          <w:p>
+            <w:pPr>
+              <w:pStyle w:val="infoblue0"/>
+              <w:ind w:left="0"/>
               <w:rPr>
                 <w:i w:val="0"/>
                 <w:iCs w:val="0"/>
@@ -6341,386 +8057,22 @@
             <w:tcW w:w="1083" w:type="dxa"/>
             <w:vMerge/>
             <w:shd w:val="clear" w:color="auto" w:fill="auto"/>
-            <w:vAlign w:val="center"/>
-          </w:tcPr>
-          <w:p>
-            <w:pPr>
-              <w:pStyle w:val="infoblue0"/>
-              <w:ind w:left="0"/>
-              <w:jc w:val="center"/>
-              <w:rPr>
-                <w:i w:val="0"/>
-                <w:iCs w:val="0"/>
-                <w:color w:val="auto"/>
-              </w:rPr>
-            </w:pPr>
-          </w:p>
-        </w:tc>
-        <w:tc>
-          <w:tcPr>
-            <w:tcW w:w="3152" w:type="dxa"/>
-            <w:shd w:val="clear" w:color="auto" w:fill="auto"/>
-          </w:tcPr>
-          <w:p>
-            <w:pPr>
-              <w:pStyle w:val="infoblue0"/>
-              <w:ind w:left="0"/>
-              <w:rPr>
-                <w:i w:val="0"/>
-                <w:iCs w:val="0"/>
-                <w:color w:val="auto"/>
-              </w:rPr>
-            </w:pPr>
-            <w:r>
-              <w:rPr>
-                <w:i w:val="0"/>
-                <w:iCs w:val="0"/>
-                <w:color w:val="auto"/>
-              </w:rPr>
-              <w:t>- Releases</w:t>
-            </w:r>
-            <w:r>
-              <w:rPr>
-                <w:i w:val="0"/>
-                <w:iCs w:val="0"/>
-                <w:color w:val="auto"/>
-              </w:rPr>
-              <w:t xml:space="preserve"> (See 4.2.3 for better details)</w:t>
-            </w:r>
-          </w:p>
-        </w:tc>
-        <w:tc>
-          <w:tcPr>
-            <w:tcW w:w="1440" w:type="dxa"/>
-            <w:shd w:val="clear" w:color="auto" w:fill="auto"/>
-          </w:tcPr>
-          <w:p>
-            <w:pPr>
-              <w:pStyle w:val="infoblue0"/>
-              <w:ind w:left="0"/>
-              <w:rPr>
-                <w:i w:val="0"/>
-                <w:iCs w:val="0"/>
-                <w:color w:val="auto"/>
-              </w:rPr>
-            </w:pPr>
-            <w:r>
-              <w:rPr>
-                <w:i w:val="0"/>
-                <w:iCs w:val="0"/>
-                <w:color w:val="auto"/>
-              </w:rPr>
-              <w:t>8</w:t>
-            </w:r>
-            <w:r>
-              <w:rPr>
-                <w:i w:val="0"/>
-                <w:iCs w:val="0"/>
-                <w:color w:val="auto"/>
-              </w:rPr>
-              <w:t>/12/2020</w:t>
-            </w:r>
-          </w:p>
-        </w:tc>
-        <w:tc>
-          <w:tcPr>
-            <w:tcW w:w="1458" w:type="dxa"/>
-            <w:shd w:val="clear" w:color="auto" w:fill="auto"/>
-          </w:tcPr>
-          <w:p>
-            <w:pPr>
-              <w:pStyle w:val="infoblue0"/>
-              <w:ind w:left="0"/>
-              <w:rPr>
-                <w:i w:val="0"/>
-                <w:iCs w:val="0"/>
-                <w:color w:val="auto"/>
-              </w:rPr>
-            </w:pPr>
-            <w:r>
-              <w:rPr>
-                <w:i w:val="0"/>
-                <w:iCs w:val="0"/>
-                <w:color w:val="auto"/>
-              </w:rPr>
-              <w:t>2</w:t>
-            </w:r>
-            <w:r>
-              <w:rPr>
-                <w:i w:val="0"/>
-                <w:iCs w:val="0"/>
-                <w:color w:val="auto"/>
-              </w:rPr>
-              <w:t>0</w:t>
-            </w:r>
-            <w:r>
-              <w:rPr>
-                <w:i w:val="0"/>
-                <w:iCs w:val="0"/>
-                <w:color w:val="auto"/>
-              </w:rPr>
-              <w:t>/12/2020</w:t>
-            </w:r>
-          </w:p>
-        </w:tc>
-      </w:tr>
-      <w:tr>
-        <w:trPr>
-          <w:trHeight w:val="800"/>
-        </w:trPr>
-        <w:tc>
-          <w:tcPr>
-            <w:tcW w:w="1723" w:type="dxa"/>
-            <w:vMerge/>
-            <w:shd w:val="clear" w:color="auto" w:fill="auto"/>
-            <w:vAlign w:val="center"/>
-          </w:tcPr>
-          <w:p>
-            <w:pPr>
-              <w:pStyle w:val="infoblue0"/>
-              <w:ind w:left="0"/>
-              <w:jc w:val="center"/>
-              <w:rPr>
-                <w:i w:val="0"/>
-                <w:iCs w:val="0"/>
-                <w:color w:val="auto"/>
-              </w:rPr>
-            </w:pPr>
-          </w:p>
-        </w:tc>
-        <w:tc>
-          <w:tcPr>
-            <w:tcW w:w="1083" w:type="dxa"/>
-            <w:vMerge w:val="restart"/>
-            <w:shd w:val="clear" w:color="auto" w:fill="auto"/>
-            <w:vAlign w:val="center"/>
-          </w:tcPr>
-          <w:p>
-            <w:pPr>
-              <w:pStyle w:val="infoblue0"/>
-              <w:ind w:left="0"/>
-              <w:jc w:val="center"/>
-              <w:rPr>
-                <w:i w:val="0"/>
-                <w:iCs w:val="0"/>
-                <w:color w:val="auto"/>
-              </w:rPr>
-            </w:pPr>
-            <w:r>
-              <w:rPr>
-                <w:i w:val="0"/>
-                <w:iCs w:val="0"/>
-                <w:color w:val="auto"/>
-              </w:rPr>
-              <w:t>2</w:t>
-            </w:r>
-          </w:p>
-        </w:tc>
-        <w:tc>
-          <w:tcPr>
-            <w:tcW w:w="3152" w:type="dxa"/>
-            <w:shd w:val="clear" w:color="auto" w:fill="auto"/>
-          </w:tcPr>
-          <w:p>
-            <w:pPr>
-              <w:pStyle w:val="infoblue0"/>
-              <w:ind w:left="0"/>
-              <w:rPr>
-                <w:i w:val="0"/>
-                <w:iCs w:val="0"/>
-                <w:color w:val="auto"/>
-              </w:rPr>
-            </w:pPr>
-            <w:r>
-              <w:rPr>
-                <w:i w:val="0"/>
-                <w:iCs w:val="0"/>
-                <w:color w:val="auto"/>
-              </w:rPr>
-              <w:t>- Testing</w:t>
-            </w:r>
-          </w:p>
-          <w:p>
-            <w:pPr>
-              <w:pStyle w:val="infoblue0"/>
-              <w:ind w:left="0"/>
-              <w:rPr>
-                <w:i w:val="0"/>
-                <w:iCs w:val="0"/>
-                <w:color w:val="auto"/>
-              </w:rPr>
-            </w:pPr>
-            <w:r>
-              <w:rPr>
-                <w:i w:val="0"/>
-                <w:iCs w:val="0"/>
-                <w:color w:val="auto"/>
-              </w:rPr>
-              <w:t>- Prepares presentation slides (PP)</w:t>
-            </w:r>
-          </w:p>
-        </w:tc>
-        <w:tc>
-          <w:tcPr>
-            <w:tcW w:w="1440" w:type="dxa"/>
-            <w:shd w:val="clear" w:color="auto" w:fill="auto"/>
-          </w:tcPr>
-          <w:p>
-            <w:pPr>
-              <w:pStyle w:val="infoblue0"/>
-              <w:ind w:left="0"/>
-              <w:rPr>
-                <w:i w:val="0"/>
-                <w:iCs w:val="0"/>
-                <w:color w:val="auto"/>
-              </w:rPr>
-            </w:pPr>
-            <w:r>
-              <w:rPr>
-                <w:i w:val="0"/>
-                <w:iCs w:val="0"/>
-                <w:color w:val="auto"/>
-              </w:rPr>
-              <w:t>14/12/2020</w:t>
-            </w:r>
-          </w:p>
-        </w:tc>
-        <w:tc>
-          <w:tcPr>
-            <w:tcW w:w="1458" w:type="dxa"/>
-            <w:shd w:val="clear" w:color="auto" w:fill="auto"/>
-          </w:tcPr>
-          <w:p>
-            <w:pPr>
-              <w:pStyle w:val="infoblue0"/>
-              <w:ind w:left="0"/>
-              <w:rPr>
-                <w:i w:val="0"/>
-                <w:iCs w:val="0"/>
-                <w:color w:val="auto"/>
-              </w:rPr>
-            </w:pPr>
-            <w:r>
-              <w:rPr>
-                <w:i w:val="0"/>
-                <w:iCs w:val="0"/>
-                <w:color w:val="auto"/>
-              </w:rPr>
-              <w:t>2</w:t>
-            </w:r>
-            <w:r>
-              <w:rPr>
-                <w:i w:val="0"/>
-                <w:iCs w:val="0"/>
-                <w:color w:val="auto"/>
-              </w:rPr>
-              <w:t>0/</w:t>
-            </w:r>
-            <w:r>
-              <w:rPr>
-                <w:i w:val="0"/>
-                <w:iCs w:val="0"/>
-                <w:color w:val="auto"/>
-              </w:rPr>
-              <w:t>12/2020</w:t>
-            </w:r>
-          </w:p>
-          <w:p>
-            <w:pPr>
-              <w:pStyle w:val="infoblue0"/>
-              <w:ind w:left="0"/>
-              <w:rPr>
-                <w:i w:val="0"/>
-                <w:iCs w:val="0"/>
-                <w:color w:val="auto"/>
-              </w:rPr>
-            </w:pPr>
-            <w:r>
-              <w:rPr>
-                <w:i w:val="0"/>
-                <w:iCs w:val="0"/>
-                <w:color w:val="auto"/>
-              </w:rPr>
-              <w:t>(Can be extended to 2</w:t>
-            </w:r>
-            <w:r>
-              <w:rPr>
-                <w:i w:val="0"/>
-                <w:iCs w:val="0"/>
-                <w:color w:val="auto"/>
-              </w:rPr>
-              <w:t>7</w:t>
-            </w:r>
-            <w:r>
-              <w:rPr>
-                <w:i w:val="0"/>
-                <w:iCs w:val="0"/>
-                <w:color w:val="auto"/>
-              </w:rPr>
-              <w:t>/12/2020 corresponding to final submission</w:t>
-            </w:r>
-            <w:r>
-              <w:rPr>
-                <w:i w:val="0"/>
-                <w:iCs w:val="0"/>
-                <w:color w:val="auto"/>
-              </w:rPr>
-              <w:t xml:space="preserve"> deadline</w:t>
-            </w:r>
-            <w:r>
-              <w:rPr>
-                <w:i w:val="0"/>
-                <w:iCs w:val="0"/>
-                <w:color w:val="auto"/>
-              </w:rPr>
-              <w:t>)</w:t>
-            </w:r>
-          </w:p>
-        </w:tc>
-      </w:tr>
-      <w:tr>
-        <w:trPr>
-          <w:trHeight w:val="800"/>
-        </w:trPr>
-        <w:tc>
-          <w:tcPr>
-            <w:tcW w:w="1723" w:type="dxa"/>
-            <w:vMerge/>
-            <w:shd w:val="clear" w:color="auto" w:fill="auto"/>
-          </w:tcPr>
-          <w:p>
-            <w:pPr>
-              <w:pStyle w:val="infoblue0"/>
-              <w:ind w:left="0"/>
-              <w:rPr>
-                <w:i w:val="0"/>
-                <w:iCs w:val="0"/>
-                <w:color w:val="auto"/>
-              </w:rPr>
-            </w:pPr>
-          </w:p>
-        </w:tc>
-        <w:tc>
-          <w:tcPr>
-            <w:tcW w:w="1083" w:type="dxa"/>
-            <w:vMerge/>
-            <w:shd w:val="clear" w:color="auto" w:fill="auto"/>
-          </w:tcPr>
-          <w:p>
-            <w:pPr>
-              <w:pStyle w:val="infoblue0"/>
-              <w:ind w:left="0"/>
-              <w:rPr>
-                <w:i w:val="0"/>
-                <w:iCs w:val="0"/>
-                <w:color w:val="auto"/>
-              </w:rPr>
-            </w:pPr>
-          </w:p>
-        </w:tc>
-        <w:tc>
-          <w:tcPr>
-            <w:tcW w:w="3152" w:type="dxa"/>
+          </w:tcPr>
+          <w:p>
+            <w:pPr>
+              <w:pStyle w:val="infoblue0"/>
+              <w:ind w:left="0"/>
+              <w:rPr>
+                <w:i w:val="0"/>
+                <w:iCs w:val="0"/>
+                <w:color w:val="auto"/>
+              </w:rPr>
+            </w:pPr>
+          </w:p>
+        </w:tc>
+        <w:tc>
+          <w:tcPr>
+            <w:tcW w:w="2427" w:type="dxa"/>
             <w:shd w:val="clear" w:color="auto" w:fill="auto"/>
           </w:tcPr>
           <w:p>
@@ -6764,83 +8116,75 @@
         </w:tc>
         <w:tc>
           <w:tcPr>
-            <w:tcW w:w="1440" w:type="dxa"/>
-            <w:shd w:val="clear" w:color="auto" w:fill="auto"/>
-          </w:tcPr>
-          <w:p>
-            <w:pPr>
-              <w:pStyle w:val="infoblue0"/>
-              <w:ind w:left="0"/>
-              <w:rPr>
-                <w:i w:val="0"/>
-                <w:iCs w:val="0"/>
-                <w:color w:val="auto"/>
-              </w:rPr>
-            </w:pPr>
-            <w:r>
-              <w:rPr>
-                <w:i w:val="0"/>
-                <w:iCs w:val="0"/>
-                <w:color w:val="auto"/>
-              </w:rPr>
-              <w:t>2</w:t>
-            </w:r>
-            <w:r>
-              <w:rPr>
-                <w:i w:val="0"/>
-                <w:iCs w:val="0"/>
-                <w:color w:val="auto"/>
-              </w:rPr>
-              <w:t>1</w:t>
-            </w:r>
-            <w:r>
-              <w:rPr>
-                <w:i w:val="0"/>
-                <w:iCs w:val="0"/>
-                <w:color w:val="auto"/>
-              </w:rPr>
-              <w:t>/12/2020</w:t>
-            </w:r>
-          </w:p>
-        </w:tc>
-        <w:tc>
-          <w:tcPr>
-            <w:tcW w:w="1458" w:type="dxa"/>
-            <w:shd w:val="clear" w:color="auto" w:fill="auto"/>
-          </w:tcPr>
-          <w:p>
-            <w:pPr>
-              <w:pStyle w:val="infoblue0"/>
-              <w:ind w:left="0"/>
-              <w:rPr>
-                <w:i w:val="0"/>
-                <w:iCs w:val="0"/>
-                <w:color w:val="auto"/>
-              </w:rPr>
-            </w:pPr>
-            <w:r>
-              <w:rPr>
-                <w:i w:val="0"/>
-                <w:iCs w:val="0"/>
-                <w:color w:val="auto"/>
-              </w:rPr>
-              <w:t>2</w:t>
-            </w:r>
-            <w:r>
-              <w:rPr>
-                <w:i w:val="0"/>
-                <w:iCs w:val="0"/>
-                <w:color w:val="auto"/>
-              </w:rPr>
-              <w:t>7</w:t>
-            </w:r>
-            <w:r>
-              <w:rPr>
-                <w:i w:val="0"/>
-                <w:iCs w:val="0"/>
-                <w:color w:val="auto"/>
-              </w:rPr>
-              <w:t>/12/2020</w:t>
+            <w:tcW w:w="1326" w:type="dxa"/>
+          </w:tcPr>
+          <w:p>
+            <w:pPr>
+              <w:pStyle w:val="infoblue0"/>
+              <w:ind w:left="0"/>
+              <w:rPr>
+                <w:i w:val="0"/>
+                <w:iCs w:val="0"/>
+                <w:color w:val="auto"/>
+              </w:rPr>
+            </w:pPr>
+            <w:r>
+              <w:rPr>
+                <w:i w:val="0"/>
+                <w:iCs w:val="0"/>
+                <w:color w:val="auto"/>
+              </w:rPr>
+              <w:t>All team members</w:t>
+            </w:r>
+          </w:p>
+        </w:tc>
+        <w:tc>
+          <w:tcPr>
+            <w:tcW w:w="1321" w:type="dxa"/>
+            <w:shd w:val="clear" w:color="auto" w:fill="auto"/>
+          </w:tcPr>
+          <w:p>
+            <w:pPr>
+              <w:pStyle w:val="infoblue0"/>
+              <w:ind w:left="0"/>
+              <w:rPr>
+                <w:i w:val="0"/>
+                <w:iCs w:val="0"/>
+                <w:color w:val="auto"/>
+              </w:rPr>
+            </w:pPr>
+            <w:r>
+              <w:rPr>
+                <w:i w:val="0"/>
+                <w:iCs w:val="0"/>
+                <w:color w:val="auto"/>
+              </w:rPr>
+              <w:t>21/12/2020</w:t>
+            </w:r>
+          </w:p>
+        </w:tc>
+        <w:tc>
+          <w:tcPr>
+            <w:tcW w:w="1421" w:type="dxa"/>
+            <w:shd w:val="clear" w:color="auto" w:fill="auto"/>
+          </w:tcPr>
+          <w:p>
+            <w:pPr>
+              <w:pStyle w:val="infoblue0"/>
+              <w:ind w:left="0"/>
+              <w:rPr>
+                <w:i w:val="0"/>
+                <w:iCs w:val="0"/>
+                <w:color w:val="auto"/>
+              </w:rPr>
+            </w:pPr>
+            <w:r>
+              <w:rPr>
+                <w:i w:val="0"/>
+                <w:iCs w:val="0"/>
+                <w:color w:val="auto"/>
+              </w:rPr>
+              <w:t>27/12/2020</w:t>
             </w:r>
           </w:p>
         </w:tc>
@@ -6996,7 +8340,6 @@
           <w:iCs w:val="0"/>
           <w:color w:val="auto"/>
         </w:rPr>
-        <w:lastRenderedPageBreak/>
         <w:tab/>
         <w:t>+ 3 or more implementers (All members are implementers) :  HTML/CSS/Javascripts skills</w:t>
       </w:r>
@@ -7081,88 +8424,12 @@
       <w:r>
         <w:t>Project Monitoring and Control</w:t>
       </w:r>
+      <w:bookmarkStart w:id="65" w:name="_Toc447095909"/>
       <w:bookmarkEnd w:id="63"/>
       <w:bookmarkEnd w:id="64"/>
     </w:p>
     <w:p>
       <w:pPr>
-        <w:pStyle w:val="infoblue0"/>
-      </w:pPr>
-      <w:bookmarkStart w:id="65" w:name="_Toc447095909"/>
-      <w:r>
-        <w:t> [The following is a checklist of items to consider:</w:t>
-      </w:r>
-    </w:p>
-    <w:p>
-      <w:pPr>
-        <w:pStyle w:val="infoblue0"/>
-        <w:numPr>
-          <w:ilvl w:val="0"/>
-          <w:numId w:val="2"/>
-        </w:numPr>
-      </w:pPr>
-      <w:r>
-        <w:t>Requirements Management : Specify the information and control mechanisms which will be collected and used for measuring, reporting, and controlling changes to the product requirements.</w:t>
-      </w:r>
-    </w:p>
-    <w:p>
-      <w:pPr>
-        <w:pStyle w:val="infoblue0"/>
-        <w:numPr>
-          <w:ilvl w:val="0"/>
-          <w:numId w:val="2"/>
-        </w:numPr>
-      </w:pPr>
-      <w:r>
-        <w:t>Reporting and Measurement: Describe internal and external reports to be generated, and the frequency and distribution of publication. Specify which metrics should be collected and why.</w:t>
-      </w:r>
-    </w:p>
-    <w:p>
-      <w:pPr>
-        <w:pStyle w:val="infoblue0"/>
-        <w:numPr>
-          <w:ilvl w:val="0"/>
-          <w:numId w:val="2"/>
-        </w:numPr>
-      </w:pPr>
-      <w:r>
-        <w:t>Risk Management: Describe the approach that will be used to identify, analyze, prioritize, monitor and mitigate risks. Include a list of risks and their current status.</w:t>
-      </w:r>
-    </w:p>
-    <w:p>
-      <w:pPr>
-        <w:pStyle w:val="infoblue0"/>
-        <w:numPr>
-          <w:ilvl w:val="0"/>
-          <w:numId w:val="2"/>
-        </w:numPr>
-      </w:pPr>
-      <w:r>
-        <w:t>Project Close-out: Describe the activities for the orderly completion of the project, including staff reassignment, archiving of project materials, post-mortem debriefings and reports, and so forth.</w:t>
-      </w:r>
-    </w:p>
-    <w:p>
-      <w:pPr>
-        <w:pStyle w:val="infoblue0"/>
-        <w:numPr>
-          <w:ilvl w:val="0"/>
-          <w:numId w:val="2"/>
-        </w:numPr>
-      </w:pPr>
-      <w:r>
-        <w:t>Configuration Management: Describe the process by which problems and changes are submitted, reviewed, and dispositioned. Describe how project or product artifacts are to be named, marked, and numbered, including hardware, system software, Commercial-Off-The-Shelf (COTS), plans, models, components, test software, results and data, executables, and so on. Describe retention policies, and the back-up, disaster, and recovery plans. Also describe how the media is to be retained—online, offline, media type, and format.</w:t>
-      </w:r>
-    </w:p>
-    <w:p>
-      <w:pPr>
-        <w:pStyle w:val="infoblue0"/>
-      </w:pPr>
-      <w:r>
-        <w:t>The text that follows is provided as an example.]</w:t>
-      </w:r>
-    </w:p>
-    <w:p>
-      <w:pPr>
         <w:pStyle w:val="Heading3"/>
         <w:ind w:left="720" w:hanging="720"/>
       </w:pPr>
@@ -7179,15 +8446,13 @@
       </w:pPr>
       <w:bookmarkStart w:id="67" w:name="_Toc447095910"/>
       <w:r>
-        <w:t xml:space="preserve">The requirements for this system are captured in the Vision document. Requested changes to requirements are captured in Change Requests, and are approved as part of the Configuration Management process. </w:t>
-      </w:r>
-    </w:p>
-    <w:p>
-      <w:pPr>
-        <w:pStyle w:val="BodyText"/>
-      </w:pPr>
+        <w:t>Changes to requirements will be captured and requirements will be reviewed as soon as possible and will be documented</w:t>
+      </w:r>
       <w:bookmarkStart w:id="68" w:name="_Toc447095911"/>
       <w:bookmarkEnd w:id="67"/>
+      <w:r>
+        <w:t>.</w:t>
+      </w:r>
     </w:p>
     <w:p>
       <w:pPr>
@@ -7207,85 +8472,53 @@
     </w:p>
     <w:p>
       <w:pPr>
+        <w:ind w:left="720"/>
+      </w:pPr>
+      <w:r>
+        <w:t xml:space="preserve">At the end of each iteration </w:t>
+      </w:r>
+      <w:r>
+        <w:t xml:space="preserve">there </w:t>
+      </w:r>
+      <w:r>
+        <w:t>will be a weekly report.</w:t>
+      </w:r>
+    </w:p>
+    <w:p>
+      <w:pPr>
+        <w:ind w:left="720"/>
+      </w:pPr>
+      <w:r>
+        <w:t xml:space="preserve">There will be weekly scrums to keep track of the progress. Changes </w:t>
+      </w:r>
+      <w:r>
+        <w:t xml:space="preserve">to project plan </w:t>
+      </w:r>
+      <w:r>
+        <w:t>will be made if necessary</w:t>
+      </w:r>
+    </w:p>
+    <w:p>
+      <w:pPr>
+        <w:pStyle w:val="Heading3"/>
+      </w:pPr>
+      <w:bookmarkStart w:id="71" w:name="_Toc307271033"/>
+      <w:bookmarkStart w:id="72" w:name="_Toc447095915"/>
+      <w:r>
+        <w:lastRenderedPageBreak/>
+        <w:t>Risk Management</w:t>
+      </w:r>
+      <w:bookmarkEnd w:id="71"/>
+      <w:r>
+        <w:t xml:space="preserve"> </w:t>
+      </w:r>
+      <w:bookmarkEnd w:id="72"/>
+    </w:p>
+    <w:p>
+      <w:pPr>
         <w:pStyle w:val="BodyText"/>
       </w:pPr>
-      <w:bookmarkStart w:id="71" w:name="_Toc447095914"/>
-      <w:r>
-        <w:t>Updated cost and schedule estimates, and metrics summary reports, will be generated at the end of each iteration.</w:t>
-      </w:r>
-    </w:p>
-    <w:bookmarkEnd w:id="71"/>
-    <w:p>
-      <w:pPr>
-        <w:pStyle w:val="BodyText"/>
-      </w:pPr>
-      <w:r>
-        <w:t xml:space="preserve">The Minimal Set of Metrics, as described in the RUP </w:t>
-      </w:r>
-      <w:hyperlink r:id="rId9" w:history="1">
-        <w:r>
-          <w:rPr>
-            <w:rStyle w:val="Hyperlink"/>
-          </w:rPr>
-          <w:t>Guidelines: Metrics</w:t>
-        </w:r>
-      </w:hyperlink>
-      <w:r>
-        <w:t>, will be gathered on a weekly basis.  These include:</w:t>
-      </w:r>
-    </w:p>
-    <w:p>
-      <w:pPr>
-        <w:pStyle w:val="BodyText"/>
-      </w:pPr>
-      <w:r>
-        <w:t xml:space="preserve">Earned value for completed tasks. This is used to re-estimate the schedule and budget for the remainder of the project, and/or to identify need for scope changes. </w:t>
-      </w:r>
-    </w:p>
-    <w:p>
-      <w:pPr>
-        <w:pStyle w:val="BodyText"/>
-      </w:pPr>
-      <w:r>
-        <w:t xml:space="preserve">Total defects open and closed – shown as a trend graph. This is used to help estimate the effort remaining to correct defects. </w:t>
-      </w:r>
-    </w:p>
-    <w:p>
-      <w:pPr>
-        <w:pStyle w:val="BodyText"/>
-      </w:pPr>
-      <w:r>
-        <w:t>Acceptance test cases passing – shown as a trend graph. This is used to demonstrate progress to stakeholders.</w:t>
-      </w:r>
-    </w:p>
-    <w:p>
-      <w:pPr>
-        <w:pStyle w:val="BodyText"/>
-      </w:pPr>
-      <w:r>
-        <w:t>In addition, overall costs will be monitored against the project budget.</w:t>
-      </w:r>
-    </w:p>
-    <w:p>
-      <w:pPr>
-        <w:pStyle w:val="Heading3"/>
-      </w:pPr>
-      <w:bookmarkStart w:id="72" w:name="_Toc307271033"/>
-      <w:bookmarkStart w:id="73" w:name="_Toc447095915"/>
-      <w:r>
-        <w:t>Risk Management</w:t>
-      </w:r>
-      <w:bookmarkEnd w:id="72"/>
-      <w:r>
-        <w:t xml:space="preserve"> </w:t>
-      </w:r>
-      <w:bookmarkEnd w:id="73"/>
-    </w:p>
-    <w:p>
-      <w:pPr>
-        <w:pStyle w:val="BodyText"/>
-      </w:pPr>
-      <w:bookmarkStart w:id="74" w:name="_Toc447095916"/>
+      <w:bookmarkStart w:id="73" w:name="_Toc447095916"/>
       <w:r>
         <w:t>Risks will be identified in Inception Phase using the steps identified in the RUP for Small Projects activity “Identify and Assess Risks”. Project risk is evaluated at least once per iteration and documented in this table. The risks of the greatest magnitude are listed first in the table.</w:t>
       </w:r>
@@ -7342,7 +8575,6 @@
                 <w:rFonts w:ascii="Arial" w:hAnsi="Arial" w:cs="Arial"/>
                 <w:sz w:val="16"/>
               </w:rPr>
-              <w:lastRenderedPageBreak/>
               <w:t>Risk Ranking (High, Medium, Low)</w:t>
             </w:r>
           </w:p>
@@ -7481,11 +8713,11 @@
       <w:pPr>
         <w:pStyle w:val="Heading3"/>
       </w:pPr>
-      <w:bookmarkStart w:id="75" w:name="_Toc307271034"/>
+      <w:bookmarkStart w:id="74" w:name="_Toc307271034"/>
       <w:r>
         <w:t>Configuration Management</w:t>
       </w:r>
-      <w:bookmarkEnd w:id="75"/>
+      <w:bookmarkEnd w:id="74"/>
     </w:p>
     <w:p>
       <w:pPr>
@@ -7516,15 +8748,15 @@
       <w:pPr>
         <w:pStyle w:val="BodyText"/>
       </w:pPr>
-      <w:bookmarkStart w:id="76" w:name="_Toc447095917"/>
-      <w:bookmarkStart w:id="77" w:name="_Toc512930369"/>
-      <w:bookmarkStart w:id="78" w:name="_Toc447095932"/>
-      <w:bookmarkStart w:id="79" w:name="_Toc512930370"/>
-      <w:bookmarkEnd w:id="74"/>
+      <w:bookmarkStart w:id="75" w:name="_Toc447095917"/>
+      <w:bookmarkStart w:id="76" w:name="_Toc512930369"/>
+      <w:bookmarkStart w:id="77" w:name="_Toc447095932"/>
+      <w:bookmarkStart w:id="78" w:name="_Toc512930370"/>
+      <w:bookmarkEnd w:id="73"/>
+      <w:bookmarkEnd w:id="75"/>
       <w:bookmarkEnd w:id="76"/>
       <w:bookmarkEnd w:id="77"/>
       <w:bookmarkEnd w:id="78"/>
-      <w:bookmarkEnd w:id="79"/>
     </w:p>
     <w:sectPr>
       <w:headerReference w:type="default" r:id="rId10"/>
@@ -7654,11 +8886,21 @@
           <w:r>
             <w:sym w:font="Symbol" w:char="F0D3"/>
           </w:r>
-          <w:fldSimple w:instr=" DOCPROPERTY &quot;Company&quot;  \* MERGEFORMAT ">
-            <w:r>
-              <w:t>&lt;Company Name&gt;</w:t>
-            </w:r>
-          </w:fldSimple>
+          <w:r>
+            <w:fldChar w:fldCharType="begin"/>
+          </w:r>
+          <w:r>
+            <w:instrText xml:space="preserve"> DOCPROPERTY "Company"  \* MERGEFORMAT </w:instrText>
+          </w:r>
+          <w:r>
+            <w:fldChar w:fldCharType="separate"/>
+          </w:r>
+          <w:r>
+            <w:t>&lt;Company Name&gt;</w:t>
+          </w:r>
+          <w:r>
+            <w:fldChar w:fldCharType="end"/>
+          </w:r>
           <w:r>
             <w:t xml:space="preserve">, </w:t>
           </w:r>
@@ -7922,11 +9164,21 @@
           <w:tcW w:w="6379" w:type="dxa"/>
         </w:tcPr>
         <w:p>
-          <w:fldSimple w:instr=" TITLE  \* MERGEFORMAT ">
-            <w:r>
-              <w:t>Software Development Plan (Small Project)</w:t>
-            </w:r>
-          </w:fldSimple>
+          <w:r>
+            <w:fldChar w:fldCharType="begin"/>
+          </w:r>
+          <w:r>
+            <w:instrText xml:space="preserve"> TITLE  \* MERGEFORMAT </w:instrText>
+          </w:r>
+          <w:r>
+            <w:fldChar w:fldCharType="separate"/>
+          </w:r>
+          <w:r>
+            <w:t>Software Development Plan (Small Project)</w:t>
+          </w:r>
+          <w:r>
+            <w:fldChar w:fldCharType="end"/>
+          </w:r>
         </w:p>
       </w:tc>
       <w:tc>
@@ -9912,4 +11164,16 @@
     </a:ext>
   </a:extLst>
 </a:theme>
+</file>
+
+<file path=customXml/item1.xml><?xml version="1.0" encoding="utf-8"?>
+<b:Sources xmlns:b="http://schemas.openxmlformats.org/officeDocument/2006/bibliography" xmlns="http://schemas.openxmlformats.org/officeDocument/2006/bibliography" SelectedStyle="\CHICAGO.XSL" StyleName="Chicago" Version="16"/>
+</file>
+
+<file path=customXml/itemProps1.xml><?xml version="1.0" encoding="utf-8"?>
+<ds:datastoreItem xmlns:ds="http://schemas.openxmlformats.org/officeDocument/2006/customXml" ds:itemID="{999AA419-ACEA-407E-8F96-56013969D359}">
+  <ds:schemaRefs>
+    <ds:schemaRef ds:uri="http://schemas.openxmlformats.org/officeDocument/2006/bibliography"/>
+  </ds:schemaRefs>
+</ds:datastoreItem>
 </file>
</xml_diff>